<commit_message>
Research and wireframe progress
</commit_message>
<xml_diff>
--- a/Project documentation/1. Analysis/Project Management Tools.docx
+++ b/Project documentation/1. Analysis/Project Management Tools.docx
@@ -150,53 +150,1191 @@
         </w:numPr>
       </w:pPr>
       <w:r>
-        <w:t xml:space="preserve">Project management too </w:t>
+        <w:t>Project management too</w:t>
+      </w:r>
+      <w:r>
+        <w:t>l</w:t>
+      </w:r>
+      <w:r>
+        <w:t xml:space="preserve"> </w:t>
       </w:r>
       <w:r>
         <w:t>is a software used by the team to help</w:t>
       </w:r>
       <w:r>
-        <w:t xml:space="preserve"> plan the work, keep track of tasks and achieve the defined goals in time. The key features of the web-based project tools are planning, estimation, resource allocation, quality and risk management. They often offer a way to breakdown work structure (WBS) and keep track of team members responsible for each task. This way planning can be improved or adjusted better with each completed assignment. </w:t>
+        <w:t xml:space="preserve"> plan the work, keep track of tasks and achieve the defined goals in time. The key features of </w:t>
+      </w:r>
+      <w:r>
+        <w:t>a good</w:t>
+      </w:r>
+      <w:r>
+        <w:t xml:space="preserve"> web-based project tool are planning, estimation, resource allocation, quality and risk management. They often offer a way to breakdown work structure (WBS) and keep track of team members responsible for each task. This way planning can be improved or adjusted better with each completed assignment. </w:t>
       </w:r>
       <w:r>
         <w:t>Therefore, it is a vital tool for any development team.</w:t>
+      </w:r>
+      <w:r>
+        <w:t xml:space="preserve"> </w:t>
       </w:r>
     </w:p>
     <w:p>
       <w:pPr>
-        <w:pStyle w:val="Heading1"/>
-      </w:pPr>
-      <w:r>
-        <w:t>Decision Criteria</w:t>
+        <w:pStyle w:val="ListBullet"/>
+        <w:keepNext/>
+        <w:numPr>
+          <w:ilvl w:val="0"/>
+          <w:numId w:val="0"/>
+        </w:numPr>
+        <w:spacing w:after="0"/>
+      </w:pPr>
+      <w:r>
+        <w:rPr>
+          <w:noProof/>
+        </w:rPr>
+        <w:drawing>
+          <wp:inline distT="0" distB="0" distL="0" distR="0" wp14:anchorId="4405D190" wp14:editId="3AFE9F28">
+            <wp:extent cx="3911600" cy="2227438"/>
+            <wp:effectExtent l="0" t="0" r="0" b="1905"/>
+            <wp:docPr id="1" name="Picture 1"/>
+            <wp:cNvGraphicFramePr>
+              <a:graphicFrameLocks xmlns:a="http://schemas.openxmlformats.org/drawingml/2006/main" noChangeAspect="1"/>
+            </wp:cNvGraphicFramePr>
+            <a:graphic xmlns:a="http://schemas.openxmlformats.org/drawingml/2006/main">
+              <a:graphicData uri="http://schemas.openxmlformats.org/drawingml/2006/picture">
+                <pic:pic xmlns:pic="http://schemas.openxmlformats.org/drawingml/2006/picture">
+                  <pic:nvPicPr>
+                    <pic:cNvPr id="0" name="Picture 2"/>
+                    <pic:cNvPicPr>
+                      <a:picLocks noChangeAspect="1" noChangeArrowheads="1"/>
+                    </pic:cNvPicPr>
+                  </pic:nvPicPr>
+                  <pic:blipFill>
+                    <a:blip r:embed="rId9" cstate="print">
+                      <a:extLst>
+                        <a:ext uri="{28A0092B-C50C-407E-A947-70E740481C1C}">
+                          <a14:useLocalDpi xmlns:a14="http://schemas.microsoft.com/office/drawing/2010/main" val="0"/>
+                        </a:ext>
+                      </a:extLst>
+                    </a:blip>
+                    <a:srcRect/>
+                    <a:stretch>
+                      <a:fillRect/>
+                    </a:stretch>
+                  </pic:blipFill>
+                  <pic:spPr bwMode="auto">
+                    <a:xfrm>
+                      <a:off x="0" y="0"/>
+                      <a:ext cx="3938077" cy="2242515"/>
+                    </a:xfrm>
+                    <a:prstGeom prst="rect">
+                      <a:avLst/>
+                    </a:prstGeom>
+                    <a:noFill/>
+                    <a:ln>
+                      <a:noFill/>
+                    </a:ln>
+                  </pic:spPr>
+                </pic:pic>
+              </a:graphicData>
+            </a:graphic>
+          </wp:inline>
+        </w:drawing>
       </w:r>
     </w:p>
     <w:p>
-      <w:r>
-        <w:t xml:space="preserve">In order to choose the best option </w:t>
+      <w:pPr>
+        <w:pStyle w:val="Caption"/>
+      </w:pPr>
+      <w:r>
+        <w:t xml:space="preserve">Image </w:t>
+      </w:r>
+      <w:r>
+        <w:fldChar w:fldCharType="begin"/>
+      </w:r>
+      <w:r>
+        <w:instrText xml:space="preserve"> SEQ Image \* ARABIC </w:instrText>
+      </w:r>
+      <w:r>
+        <w:fldChar w:fldCharType="separate"/>
+      </w:r>
+      <w:r>
+        <w:rPr>
+          <w:noProof/>
+        </w:rPr>
+        <w:t>1</w:t>
+      </w:r>
+      <w:r>
+        <w:fldChar w:fldCharType="end"/>
+      </w:r>
+      <w:r>
+        <w:t>. Jira tickets view example.</w:t>
       </w:r>
     </w:p>
     <w:p>
       <w:pPr>
-        <w:pStyle w:val="Heading1"/>
-      </w:pPr>
-      <w:r>
-        <w:t>Comparison</w:t>
+        <w:pStyle w:val="ListBullet"/>
+        <w:numPr>
+          <w:ilvl w:val="0"/>
+          <w:numId w:val="0"/>
+        </w:numPr>
+      </w:pPr>
+      <w:r>
+        <w:t xml:space="preserve">Currently the team is using Zenhub, however, over time some issues (frequent bugs, downtime) and limitations (lack of features) are causing the team to consider other options. Jira is the most popular Project Management Tool at the moment and thus is being brought up for discussion a lot. This document is meant to find the benefits and drawbacks of each tool and weight them against each other. The results will be brought up to the team for consideration.  </w:t>
       </w:r>
     </w:p>
     <w:p>
+      <w:pPr>
+        <w:pStyle w:val="ListBullet"/>
+        <w:keepNext/>
+        <w:numPr>
+          <w:ilvl w:val="0"/>
+          <w:numId w:val="0"/>
+        </w:numPr>
+        <w:spacing w:after="0"/>
+      </w:pPr>
       <w:r>
         <w:rPr>
-          <w:highlight w:val="yellow"/>
+          <w:noProof/>
         </w:rPr>
-        <w:t>Make a table with criteria for both options</w:t>
+        <w:drawing>
+          <wp:inline distT="0" distB="0" distL="0" distR="0" wp14:anchorId="2BFBB6B2" wp14:editId="60479A1C">
+            <wp:extent cx="5040863" cy="2230120"/>
+            <wp:effectExtent l="0" t="0" r="7620" b="0"/>
+            <wp:docPr id="4" name="Picture 4" descr="A screenshot of a computer&#10;&#10;Description automatically generated with medium confidence"/>
+            <wp:cNvGraphicFramePr>
+              <a:graphicFrameLocks xmlns:a="http://schemas.openxmlformats.org/drawingml/2006/main" noChangeAspect="1"/>
+            </wp:cNvGraphicFramePr>
+            <a:graphic xmlns:a="http://schemas.openxmlformats.org/drawingml/2006/main">
+              <a:graphicData uri="http://schemas.openxmlformats.org/drawingml/2006/picture">
+                <pic:pic xmlns:pic="http://schemas.openxmlformats.org/drawingml/2006/picture">
+                  <pic:nvPicPr>
+                    <pic:cNvPr id="4" name="Picture 4" descr="A screenshot of a computer&#10;&#10;Description automatically generated with medium confidence"/>
+                    <pic:cNvPicPr>
+                      <a:picLocks noChangeAspect="1" noChangeArrowheads="1"/>
+                    </pic:cNvPicPr>
+                  </pic:nvPicPr>
+                  <pic:blipFill rotWithShape="1">
+                    <a:blip r:embed="rId10" cstate="print">
+                      <a:extLst>
+                        <a:ext uri="{28A0092B-C50C-407E-A947-70E740481C1C}">
+                          <a14:useLocalDpi xmlns:a14="http://schemas.microsoft.com/office/drawing/2010/main" val="0"/>
+                        </a:ext>
+                      </a:extLst>
+                    </a:blip>
+                    <a:srcRect l="17037" t="6727" r="12223" b="34972"/>
+                    <a:stretch/>
+                  </pic:blipFill>
+                  <pic:spPr bwMode="auto">
+                    <a:xfrm>
+                      <a:off x="0" y="0"/>
+                      <a:ext cx="5043993" cy="2231505"/>
+                    </a:xfrm>
+                    <a:prstGeom prst="rect">
+                      <a:avLst/>
+                    </a:prstGeom>
+                    <a:noFill/>
+                    <a:ln>
+                      <a:noFill/>
+                    </a:ln>
+                    <a:extLst>
+                      <a:ext uri="{53640926-AAD7-44D8-BBD7-CCE9431645EC}">
+                        <a14:shadowObscured xmlns:a14="http://schemas.microsoft.com/office/drawing/2010/main"/>
+                      </a:ext>
+                    </a:extLst>
+                  </pic:spPr>
+                </pic:pic>
+              </a:graphicData>
+            </a:graphic>
+          </wp:inline>
+        </w:drawing>
       </w:r>
     </w:p>
+    <w:p>
+      <w:pPr>
+        <w:pStyle w:val="Caption"/>
+      </w:pPr>
+      <w:r>
+        <w:t xml:space="preserve">Image </w:t>
+      </w:r>
+      <w:r>
+        <w:fldChar w:fldCharType="begin"/>
+      </w:r>
+      <w:r>
+        <w:instrText xml:space="preserve"> SEQ Image \* ARABIC </w:instrText>
+      </w:r>
+      <w:r>
+        <w:fldChar w:fldCharType="separate"/>
+      </w:r>
+      <w:r>
+        <w:rPr>
+          <w:noProof/>
+        </w:rPr>
+        <w:t>2</w:t>
+      </w:r>
+      <w:r>
+        <w:fldChar w:fldCharType="end"/>
+      </w:r>
+      <w:r>
+        <w:t>. Zenhub board example.</w:t>
+      </w:r>
+    </w:p>
+    <w:p>
+      <w:pPr>
+        <w:pStyle w:val="Heading1"/>
+      </w:pPr>
+      <w:r>
+        <w:lastRenderedPageBreak/>
+        <w:t>Decision Criteria</w:t>
+      </w:r>
+    </w:p>
+    <w:p>
+      <w:r>
+        <w:t>There are various expectations that both products should conform to. The table below offers a list of the criteria, and each product will be measured accordingly. 1 point for full compliance – product has the right feature or functionality, 0,5 point for partial feature or a feature with limitation (in example extra fee)</w:t>
+      </w:r>
+      <w:r>
+        <w:t xml:space="preserve"> in comparison with each other</w:t>
+      </w:r>
+      <w:r>
+        <w:t>. 0 points for not meeting the criteria or not providing the right functionality.</w:t>
+      </w:r>
+    </w:p>
+    <w:p>
+      <w:pPr>
+        <w:pStyle w:val="Heading1"/>
+      </w:pPr>
+      <w:r>
+        <w:t>Comparison</w:t>
+      </w:r>
+    </w:p>
+    <w:tbl>
+      <w:tblPr>
+        <w:tblStyle w:val="TableGrid"/>
+        <w:tblW w:w="0" w:type="auto"/>
+        <w:tblLook w:val="04A0" w:firstRow="1" w:lastRow="0" w:firstColumn="1" w:lastColumn="0" w:noHBand="0" w:noVBand="1"/>
+      </w:tblPr>
+      <w:tblGrid>
+        <w:gridCol w:w="2030"/>
+        <w:gridCol w:w="2469"/>
+        <w:gridCol w:w="496"/>
+        <w:gridCol w:w="3085"/>
+        <w:gridCol w:w="550"/>
+      </w:tblGrid>
+      <w:tr>
+        <w:tc>
+          <w:tcPr>
+            <w:tcW w:w="2030" w:type="dxa"/>
+          </w:tcPr>
+          <w:p>
+            <w:pPr>
+              <w:rPr>
+                <w:b/>
+                <w:bCs/>
+              </w:rPr>
+            </w:pPr>
+            <w:r>
+              <w:rPr>
+                <w:b/>
+                <w:bCs/>
+              </w:rPr>
+              <w:t>Criteria</w:t>
+            </w:r>
+          </w:p>
+        </w:tc>
+        <w:tc>
+          <w:tcPr>
+            <w:tcW w:w="2965" w:type="dxa"/>
+            <w:gridSpan w:val="2"/>
+          </w:tcPr>
+          <w:p>
+            <w:pPr>
+              <w:jc w:val="center"/>
+              <w:rPr>
+                <w:b/>
+                <w:bCs/>
+              </w:rPr>
+            </w:pPr>
+            <w:r>
+              <w:rPr>
+                <w:noProof/>
+              </w:rPr>
+              <w:drawing>
+                <wp:inline distT="0" distB="0" distL="0" distR="0" wp14:anchorId="25AB1C72" wp14:editId="7E60D911">
+                  <wp:extent cx="87630" cy="87630"/>
+                  <wp:effectExtent l="0" t="0" r="7620" b="7620"/>
+                  <wp:docPr id="3" name="Picture 3" descr="Zenhub Logo PNG Vector (SVG) Free Download"/>
+                  <wp:cNvGraphicFramePr>
+                    <a:graphicFrameLocks xmlns:a="http://schemas.openxmlformats.org/drawingml/2006/main" noChangeAspect="1"/>
+                  </wp:cNvGraphicFramePr>
+                  <a:graphic xmlns:a="http://schemas.openxmlformats.org/drawingml/2006/main">
+                    <a:graphicData uri="http://schemas.openxmlformats.org/drawingml/2006/picture">
+                      <pic:pic xmlns:pic="http://schemas.openxmlformats.org/drawingml/2006/picture">
+                        <pic:nvPicPr>
+                          <pic:cNvPr id="0" name="Picture 8" descr="Zenhub Logo PNG Vector (SVG) Free Download"/>
+                          <pic:cNvPicPr>
+                            <a:picLocks noChangeAspect="1" noChangeArrowheads="1"/>
+                          </pic:cNvPicPr>
+                        </pic:nvPicPr>
+                        <pic:blipFill>
+                          <a:blip r:embed="rId11" cstate="print">
+                            <a:extLst>
+                              <a:ext uri="{28A0092B-C50C-407E-A947-70E740481C1C}">
+                                <a14:useLocalDpi xmlns:a14="http://schemas.microsoft.com/office/drawing/2010/main" val="0"/>
+                              </a:ext>
+                            </a:extLst>
+                          </a:blip>
+                          <a:srcRect/>
+                          <a:stretch>
+                            <a:fillRect/>
+                          </a:stretch>
+                        </pic:blipFill>
+                        <pic:spPr bwMode="auto">
+                          <a:xfrm flipV="1">
+                            <a:off x="0" y="0"/>
+                            <a:ext cx="87630" cy="87630"/>
+                          </a:xfrm>
+                          <a:prstGeom prst="rect">
+                            <a:avLst/>
+                          </a:prstGeom>
+                          <a:noFill/>
+                          <a:ln>
+                            <a:noFill/>
+                          </a:ln>
+                        </pic:spPr>
+                      </pic:pic>
+                    </a:graphicData>
+                  </a:graphic>
+                </wp:inline>
+              </w:drawing>
+            </w:r>
+            <w:r>
+              <w:rPr>
+                <w:b/>
+                <w:bCs/>
+              </w:rPr>
+              <w:t xml:space="preserve"> </w:t>
+            </w:r>
+            <w:r>
+              <w:rPr>
+                <w:b/>
+                <w:bCs/>
+              </w:rPr>
+              <w:t>Zenhub</w:t>
+            </w:r>
+          </w:p>
+        </w:tc>
+        <w:tc>
+          <w:tcPr>
+            <w:tcW w:w="3635" w:type="dxa"/>
+            <w:gridSpan w:val="2"/>
+          </w:tcPr>
+          <w:p>
+            <w:pPr>
+              <w:pStyle w:val="ListParagraph"/>
+              <w:rPr>
+                <w:b/>
+                <w:bCs/>
+              </w:rPr>
+            </w:pPr>
+            <w:r>
+              <w:rPr>
+                <w:noProof/>
+              </w:rPr>
+              <w:drawing>
+                <wp:inline distT="0" distB="0" distL="0" distR="0" wp14:anchorId="08935583" wp14:editId="4159A85A">
+                  <wp:extent cx="182880" cy="102870"/>
+                  <wp:effectExtent l="0" t="0" r="0" b="0"/>
+                  <wp:docPr id="2" name="Picture 2" descr="Jira Logo, symbol, meaning, history, PNG, brand"/>
+                  <wp:cNvGraphicFramePr>
+                    <a:graphicFrameLocks xmlns:a="http://schemas.openxmlformats.org/drawingml/2006/main" noChangeAspect="1"/>
+                  </wp:cNvGraphicFramePr>
+                  <a:graphic xmlns:a="http://schemas.openxmlformats.org/drawingml/2006/main">
+                    <a:graphicData uri="http://schemas.openxmlformats.org/drawingml/2006/picture">
+                      <pic:pic xmlns:pic="http://schemas.openxmlformats.org/drawingml/2006/picture">
+                        <pic:nvPicPr>
+                          <pic:cNvPr id="0" name="Picture 6" descr="Jira Logo, symbol, meaning, history, PNG, brand"/>
+                          <pic:cNvPicPr>
+                            <a:picLocks noChangeAspect="1" noChangeArrowheads="1"/>
+                          </pic:cNvPicPr>
+                        </pic:nvPicPr>
+                        <pic:blipFill>
+                          <a:blip r:embed="rId12" cstate="print">
+                            <a:extLst>
+                              <a:ext uri="{28A0092B-C50C-407E-A947-70E740481C1C}">
+                                <a14:useLocalDpi xmlns:a14="http://schemas.microsoft.com/office/drawing/2010/main" val="0"/>
+                              </a:ext>
+                            </a:extLst>
+                          </a:blip>
+                          <a:srcRect/>
+                          <a:stretch>
+                            <a:fillRect/>
+                          </a:stretch>
+                        </pic:blipFill>
+                        <pic:spPr bwMode="auto">
+                          <a:xfrm flipV="1">
+                            <a:off x="0" y="0"/>
+                            <a:ext cx="184745" cy="103919"/>
+                          </a:xfrm>
+                          <a:prstGeom prst="rect">
+                            <a:avLst/>
+                          </a:prstGeom>
+                          <a:noFill/>
+                          <a:ln>
+                            <a:noFill/>
+                          </a:ln>
+                        </pic:spPr>
+                      </pic:pic>
+                    </a:graphicData>
+                  </a:graphic>
+                </wp:inline>
+              </w:drawing>
+            </w:r>
+            <w:r>
+              <w:rPr>
+                <w:b/>
+                <w:bCs/>
+              </w:rPr>
+              <w:t>Jira</w:t>
+            </w:r>
+          </w:p>
+        </w:tc>
+      </w:tr>
+      <w:tr>
+        <w:tc>
+          <w:tcPr>
+            <w:tcW w:w="2030" w:type="dxa"/>
+          </w:tcPr>
+          <w:p>
+            <w:pPr>
+              <w:jc w:val="left"/>
+            </w:pPr>
+            <w:r>
+              <w:t xml:space="preserve">Supported Platforms </w:t>
+            </w:r>
+          </w:p>
+        </w:tc>
+        <w:tc>
+          <w:tcPr>
+            <w:tcW w:w="2469" w:type="dxa"/>
+          </w:tcPr>
+          <w:p>
+            <w:pPr>
+              <w:jc w:val="left"/>
+            </w:pPr>
+            <w:r>
+              <w:t>Web</w:t>
+            </w:r>
+            <w:r>
+              <w:t>-based</w:t>
+            </w:r>
+          </w:p>
+        </w:tc>
+        <w:tc>
+          <w:tcPr>
+            <w:tcW w:w="496" w:type="dxa"/>
+          </w:tcPr>
+          <w:p>
+            <w:pPr>
+              <w:jc w:val="center"/>
+            </w:pPr>
+            <w:r>
+              <w:t>0,5</w:t>
+            </w:r>
+          </w:p>
+        </w:tc>
+        <w:tc>
+          <w:tcPr>
+            <w:tcW w:w="3085" w:type="dxa"/>
+          </w:tcPr>
+          <w:p>
+            <w:pPr>
+              <w:jc w:val="left"/>
+            </w:pPr>
+            <w:r>
+              <w:t xml:space="preserve">Web based </w:t>
+            </w:r>
+            <w:r>
+              <w:t>and most mobile platforms</w:t>
+            </w:r>
+          </w:p>
+        </w:tc>
+        <w:tc>
+          <w:tcPr>
+            <w:tcW w:w="550" w:type="dxa"/>
+          </w:tcPr>
+          <w:p>
+            <w:pPr>
+              <w:jc w:val="center"/>
+            </w:pPr>
+            <w:r>
+              <w:t>1</w:t>
+            </w:r>
+          </w:p>
+        </w:tc>
+      </w:tr>
+      <w:tr>
+        <w:tc>
+          <w:tcPr>
+            <w:tcW w:w="2030" w:type="dxa"/>
+          </w:tcPr>
+          <w:p>
+            <w:pPr>
+              <w:jc w:val="left"/>
+            </w:pPr>
+            <w:r>
+              <w:t>Market segment</w:t>
+            </w:r>
+          </w:p>
+        </w:tc>
+        <w:tc>
+          <w:tcPr>
+            <w:tcW w:w="2469" w:type="dxa"/>
+          </w:tcPr>
+          <w:p>
+            <w:pPr>
+              <w:jc w:val="left"/>
+            </w:pPr>
+            <w:r>
+              <w:t>Small-Mid projects</w:t>
+            </w:r>
+          </w:p>
+        </w:tc>
+        <w:tc>
+          <w:tcPr>
+            <w:tcW w:w="496" w:type="dxa"/>
+          </w:tcPr>
+          <w:p>
+            <w:pPr>
+              <w:jc w:val="center"/>
+            </w:pPr>
+            <w:r>
+              <w:t>0,5</w:t>
+            </w:r>
+          </w:p>
+        </w:tc>
+        <w:tc>
+          <w:tcPr>
+            <w:tcW w:w="3085" w:type="dxa"/>
+          </w:tcPr>
+          <w:p>
+            <w:pPr>
+              <w:jc w:val="left"/>
+            </w:pPr>
+            <w:r>
+              <w:t>Mid-Large projects</w:t>
+            </w:r>
+          </w:p>
+        </w:tc>
+        <w:tc>
+          <w:tcPr>
+            <w:tcW w:w="550" w:type="dxa"/>
+          </w:tcPr>
+          <w:p>
+            <w:pPr>
+              <w:jc w:val="center"/>
+            </w:pPr>
+            <w:r>
+              <w:t>1</w:t>
+            </w:r>
+          </w:p>
+        </w:tc>
+      </w:tr>
+      <w:tr>
+        <w:tc>
+          <w:tcPr>
+            <w:tcW w:w="2030" w:type="dxa"/>
+          </w:tcPr>
+          <w:p>
+            <w:pPr>
+              <w:jc w:val="left"/>
+            </w:pPr>
+            <w:r>
+              <w:t>Customer Support</w:t>
+            </w:r>
+          </w:p>
+        </w:tc>
+        <w:tc>
+          <w:tcPr>
+            <w:tcW w:w="2469" w:type="dxa"/>
+          </w:tcPr>
+          <w:p>
+            <w:pPr>
+              <w:jc w:val="left"/>
+            </w:pPr>
+            <w:r>
+              <w:t>Business hours (Plan dependant)</w:t>
+            </w:r>
+          </w:p>
+        </w:tc>
+        <w:tc>
+          <w:tcPr>
+            <w:tcW w:w="496" w:type="dxa"/>
+          </w:tcPr>
+          <w:p>
+            <w:pPr>
+              <w:jc w:val="center"/>
+            </w:pPr>
+            <w:r>
+              <w:t>0,5</w:t>
+            </w:r>
+          </w:p>
+        </w:tc>
+        <w:tc>
+          <w:tcPr>
+            <w:tcW w:w="3085" w:type="dxa"/>
+          </w:tcPr>
+          <w:p>
+            <w:pPr>
+              <w:jc w:val="left"/>
+            </w:pPr>
+            <w:r>
+              <w:t>24/7 Live Online</w:t>
+            </w:r>
+          </w:p>
+        </w:tc>
+        <w:tc>
+          <w:tcPr>
+            <w:tcW w:w="550" w:type="dxa"/>
+          </w:tcPr>
+          <w:p>
+            <w:pPr>
+              <w:jc w:val="center"/>
+            </w:pPr>
+            <w:r>
+              <w:t>1</w:t>
+            </w:r>
+          </w:p>
+        </w:tc>
+      </w:tr>
+      <w:tr>
+        <w:tc>
+          <w:tcPr>
+            <w:tcW w:w="2030" w:type="dxa"/>
+          </w:tcPr>
+          <w:p>
+            <w:pPr>
+              <w:jc w:val="left"/>
+            </w:pPr>
+            <w:r>
+              <w:t>Onboarding</w:t>
+            </w:r>
+          </w:p>
+        </w:tc>
+        <w:tc>
+          <w:tcPr>
+            <w:tcW w:w="2469" w:type="dxa"/>
+          </w:tcPr>
+          <w:p>
+            <w:pPr>
+              <w:jc w:val="left"/>
+            </w:pPr>
+            <w:r>
+              <w:t>Documentation, Webinars, In-person</w:t>
+            </w:r>
+          </w:p>
+        </w:tc>
+        <w:tc>
+          <w:tcPr>
+            <w:tcW w:w="496" w:type="dxa"/>
+          </w:tcPr>
+          <w:p>
+            <w:pPr>
+              <w:jc w:val="center"/>
+            </w:pPr>
+            <w:r>
+              <w:t>1</w:t>
+            </w:r>
+          </w:p>
+        </w:tc>
+        <w:tc>
+          <w:tcPr>
+            <w:tcW w:w="3085" w:type="dxa"/>
+          </w:tcPr>
+          <w:p>
+            <w:pPr>
+              <w:jc w:val="left"/>
+            </w:pPr>
+            <w:r>
+              <w:t>Documentation, Webinars, Live online</w:t>
+            </w:r>
+          </w:p>
+        </w:tc>
+        <w:tc>
+          <w:tcPr>
+            <w:tcW w:w="550" w:type="dxa"/>
+          </w:tcPr>
+          <w:p>
+            <w:pPr>
+              <w:jc w:val="center"/>
+            </w:pPr>
+            <w:r>
+              <w:t>1</w:t>
+            </w:r>
+          </w:p>
+        </w:tc>
+      </w:tr>
+      <w:tr>
+        <w:tc>
+          <w:tcPr>
+            <w:tcW w:w="2030" w:type="dxa"/>
+          </w:tcPr>
+          <w:p>
+            <w:pPr>
+              <w:jc w:val="left"/>
+            </w:pPr>
+            <w:r>
+              <w:t>Integrations</w:t>
+            </w:r>
+          </w:p>
+        </w:tc>
+        <w:tc>
+          <w:tcPr>
+            <w:tcW w:w="2469" w:type="dxa"/>
+          </w:tcPr>
+          <w:p>
+            <w:pPr>
+              <w:jc w:val="left"/>
+            </w:pPr>
+            <w:r>
+              <w:t>GitHub, Slack</w:t>
+            </w:r>
+            <w:r>
+              <w:t xml:space="preserve"> and ~10 others</w:t>
+            </w:r>
+            <w:r>
+              <w:t xml:space="preserve"> </w:t>
+            </w:r>
+          </w:p>
+        </w:tc>
+        <w:tc>
+          <w:tcPr>
+            <w:tcW w:w="496" w:type="dxa"/>
+          </w:tcPr>
+          <w:p>
+            <w:pPr>
+              <w:jc w:val="center"/>
+            </w:pPr>
+            <w:r>
+              <w:t>0,5</w:t>
+            </w:r>
+          </w:p>
+        </w:tc>
+        <w:tc>
+          <w:tcPr>
+            <w:tcW w:w="3085" w:type="dxa"/>
+          </w:tcPr>
+          <w:p>
+            <w:pPr>
+              <w:jc w:val="left"/>
+            </w:pPr>
+            <w:r>
+              <w:t xml:space="preserve">GitHub, </w:t>
+            </w:r>
+            <w:r>
+              <w:t xml:space="preserve">GitLab, Bitbucket, Gmail, </w:t>
+            </w:r>
+            <w:r>
+              <w:t>Slack,</w:t>
+            </w:r>
+            <w:r>
+              <w:t xml:space="preserve"> </w:t>
+            </w:r>
+            <w:proofErr w:type="spellStart"/>
+            <w:r>
+              <w:t>ProductBoard</w:t>
+            </w:r>
+            <w:proofErr w:type="spellEnd"/>
+            <w:r>
+              <w:t>, Polly,</w:t>
+            </w:r>
+            <w:r>
+              <w:t xml:space="preserve"> </w:t>
+            </w:r>
+            <w:proofErr w:type="spellStart"/>
+            <w:r>
+              <w:t>Azure</w:t>
+            </w:r>
+            <w:r>
+              <w:t>Apps</w:t>
+            </w:r>
+            <w:proofErr w:type="spellEnd"/>
+            <w:r>
+              <w:t xml:space="preserve">, </w:t>
+            </w:r>
+            <w:proofErr w:type="spellStart"/>
+            <w:r>
+              <w:t>MSPowerApps</w:t>
+            </w:r>
+            <w:proofErr w:type="spellEnd"/>
+            <w:r>
+              <w:t xml:space="preserve">, </w:t>
+            </w:r>
+            <w:r>
+              <w:t>Miro</w:t>
+            </w:r>
+            <w:r>
+              <w:t>, Compass, Salesforce, Trello, Zoom, Firebase, Grammarly Business, Figma</w:t>
+            </w:r>
+            <w:r>
+              <w:t xml:space="preserve"> and hundreds more</w:t>
+            </w:r>
+          </w:p>
+        </w:tc>
+        <w:tc>
+          <w:tcPr>
+            <w:tcW w:w="550" w:type="dxa"/>
+          </w:tcPr>
+          <w:p>
+            <w:pPr>
+              <w:jc w:val="center"/>
+            </w:pPr>
+            <w:r>
+              <w:t>1</w:t>
+            </w:r>
+          </w:p>
+        </w:tc>
+      </w:tr>
+      <w:tr>
+        <w:tc>
+          <w:tcPr>
+            <w:tcW w:w="2030" w:type="dxa"/>
+          </w:tcPr>
+          <w:p>
+            <w:pPr>
+              <w:jc w:val="left"/>
+            </w:pPr>
+            <w:r>
+              <w:t>Pricing Policy</w:t>
+            </w:r>
+          </w:p>
+        </w:tc>
+        <w:tc>
+          <w:tcPr>
+            <w:tcW w:w="2469" w:type="dxa"/>
+          </w:tcPr>
+          <w:p>
+            <w:pPr>
+              <w:jc w:val="left"/>
+            </w:pPr>
+            <w:r>
+              <w:t>Starts u</w:t>
+            </w:r>
+            <w:r>
+              <w:t>nder 10$ per user /month</w:t>
+            </w:r>
+          </w:p>
+        </w:tc>
+        <w:tc>
+          <w:tcPr>
+            <w:tcW w:w="496" w:type="dxa"/>
+          </w:tcPr>
+          <w:p>
+            <w:pPr>
+              <w:jc w:val="center"/>
+            </w:pPr>
+            <w:r>
+              <w:t>1</w:t>
+            </w:r>
+          </w:p>
+        </w:tc>
+        <w:tc>
+          <w:tcPr>
+            <w:tcW w:w="3085" w:type="dxa"/>
+          </w:tcPr>
+          <w:p>
+            <w:pPr>
+              <w:jc w:val="left"/>
+            </w:pPr>
+            <w:r>
+              <w:t>Starts under 10$ per user /month</w:t>
+            </w:r>
+          </w:p>
+        </w:tc>
+        <w:tc>
+          <w:tcPr>
+            <w:tcW w:w="550" w:type="dxa"/>
+          </w:tcPr>
+          <w:p>
+            <w:pPr>
+              <w:jc w:val="center"/>
+            </w:pPr>
+            <w:r>
+              <w:t>1</w:t>
+            </w:r>
+          </w:p>
+        </w:tc>
+      </w:tr>
+      <w:tr>
+        <w:tc>
+          <w:tcPr>
+            <w:tcW w:w="2030" w:type="dxa"/>
+          </w:tcPr>
+          <w:p>
+            <w:pPr>
+              <w:jc w:val="left"/>
+            </w:pPr>
+            <w:r>
+              <w:t>Peer Review Ratings*</w:t>
+            </w:r>
+          </w:p>
+        </w:tc>
+        <w:tc>
+          <w:tcPr>
+            <w:tcW w:w="2469" w:type="dxa"/>
+          </w:tcPr>
+          <w:p>
+            <w:pPr>
+              <w:jc w:val="left"/>
+            </w:pPr>
+          </w:p>
+        </w:tc>
+        <w:tc>
+          <w:tcPr>
+            <w:tcW w:w="496" w:type="dxa"/>
+          </w:tcPr>
+          <w:p>
+            <w:pPr>
+              <w:jc w:val="center"/>
+            </w:pPr>
+          </w:p>
+        </w:tc>
+        <w:tc>
+          <w:tcPr>
+            <w:tcW w:w="3085" w:type="dxa"/>
+          </w:tcPr>
+          <w:p>
+            <w:pPr>
+              <w:jc w:val="left"/>
+            </w:pPr>
+          </w:p>
+        </w:tc>
+        <w:tc>
+          <w:tcPr>
+            <w:tcW w:w="550" w:type="dxa"/>
+          </w:tcPr>
+          <w:p>
+            <w:pPr>
+              <w:jc w:val="center"/>
+            </w:pPr>
+          </w:p>
+        </w:tc>
+      </w:tr>
+      <w:tr>
+        <w:tc>
+          <w:tcPr>
+            <w:tcW w:w="2030" w:type="dxa"/>
+          </w:tcPr>
+          <w:p>
+            <w:pPr>
+              <w:jc w:val="left"/>
+            </w:pPr>
+            <w:r>
+              <w:t>Ease of use</w:t>
+            </w:r>
+          </w:p>
+        </w:tc>
+        <w:tc>
+          <w:tcPr>
+            <w:tcW w:w="2469" w:type="dxa"/>
+          </w:tcPr>
+          <w:p>
+            <w:pPr>
+              <w:jc w:val="left"/>
+            </w:pPr>
+            <w:r>
+              <w:t>Easy to set up and use</w:t>
+            </w:r>
+          </w:p>
+        </w:tc>
+        <w:tc>
+          <w:tcPr>
+            <w:tcW w:w="496" w:type="dxa"/>
+          </w:tcPr>
+          <w:p>
+            <w:pPr>
+              <w:jc w:val="center"/>
+            </w:pPr>
+            <w:r>
+              <w:t>1</w:t>
+            </w:r>
+          </w:p>
+        </w:tc>
+        <w:tc>
+          <w:tcPr>
+            <w:tcW w:w="3085" w:type="dxa"/>
+          </w:tcPr>
+          <w:p>
+            <w:pPr>
+              <w:jc w:val="left"/>
+            </w:pPr>
+            <w:r>
+              <w:t>Complex set up, easy to use</w:t>
+            </w:r>
+          </w:p>
+        </w:tc>
+        <w:tc>
+          <w:tcPr>
+            <w:tcW w:w="550" w:type="dxa"/>
+          </w:tcPr>
+          <w:p>
+            <w:pPr>
+              <w:jc w:val="center"/>
+            </w:pPr>
+            <w:r>
+              <w:t>0,5</w:t>
+            </w:r>
+          </w:p>
+        </w:tc>
+      </w:tr>
+      <w:tr>
+        <w:tc>
+          <w:tcPr>
+            <w:tcW w:w="2030" w:type="dxa"/>
+          </w:tcPr>
+          <w:p>
+            <w:pPr>
+              <w:jc w:val="left"/>
+            </w:pPr>
+            <w:r>
+              <w:t>Features</w:t>
+            </w:r>
+          </w:p>
+        </w:tc>
+        <w:tc>
+          <w:tcPr>
+            <w:tcW w:w="2469" w:type="dxa"/>
+          </w:tcPr>
+          <w:p>
+            <w:pPr>
+              <w:jc w:val="left"/>
+            </w:pPr>
+            <w:r>
+              <w:t>Over 50 features</w:t>
+            </w:r>
+          </w:p>
+        </w:tc>
+        <w:tc>
+          <w:tcPr>
+            <w:tcW w:w="496" w:type="dxa"/>
+          </w:tcPr>
+          <w:p>
+            <w:pPr>
+              <w:jc w:val="center"/>
+            </w:pPr>
+            <w:r>
+              <w:t>0,5</w:t>
+            </w:r>
+          </w:p>
+        </w:tc>
+        <w:tc>
+          <w:tcPr>
+            <w:tcW w:w="3085" w:type="dxa"/>
+          </w:tcPr>
+          <w:p>
+            <w:pPr>
+              <w:jc w:val="left"/>
+            </w:pPr>
+            <w:r>
+              <w:t xml:space="preserve"> Over 150 features</w:t>
+            </w:r>
+          </w:p>
+        </w:tc>
+        <w:tc>
+          <w:tcPr>
+            <w:tcW w:w="550" w:type="dxa"/>
+          </w:tcPr>
+          <w:p>
+            <w:pPr>
+              <w:jc w:val="center"/>
+            </w:pPr>
+            <w:r>
+              <w:t>1</w:t>
+            </w:r>
+          </w:p>
+        </w:tc>
+      </w:tr>
+      <w:tr>
+        <w:tc>
+          <w:tcPr>
+            <w:tcW w:w="2030" w:type="dxa"/>
+          </w:tcPr>
+          <w:p>
+            <w:pPr>
+              <w:jc w:val="left"/>
+            </w:pPr>
+            <w:r>
+              <w:t>Value for money</w:t>
+            </w:r>
+          </w:p>
+        </w:tc>
+        <w:tc>
+          <w:tcPr>
+            <w:tcW w:w="2469" w:type="dxa"/>
+          </w:tcPr>
+          <w:p>
+            <w:pPr>
+              <w:jc w:val="left"/>
+            </w:pPr>
+            <w:r>
+              <w:t>Less value for the price</w:t>
+            </w:r>
+          </w:p>
+        </w:tc>
+        <w:tc>
+          <w:tcPr>
+            <w:tcW w:w="496" w:type="dxa"/>
+          </w:tcPr>
+          <w:p>
+            <w:pPr>
+              <w:jc w:val="left"/>
+            </w:pPr>
+            <w:r>
+              <w:t>0,5</w:t>
+            </w:r>
+          </w:p>
+        </w:tc>
+        <w:tc>
+          <w:tcPr>
+            <w:tcW w:w="3085" w:type="dxa"/>
+          </w:tcPr>
+          <w:p>
+            <w:pPr>
+              <w:jc w:val="left"/>
+            </w:pPr>
+            <w:r>
+              <w:t>More value for the price</w:t>
+            </w:r>
+          </w:p>
+        </w:tc>
+        <w:tc>
+          <w:tcPr>
+            <w:tcW w:w="550" w:type="dxa"/>
+          </w:tcPr>
+          <w:p>
+            <w:pPr>
+              <w:jc w:val="center"/>
+            </w:pPr>
+            <w:r>
+              <w:t>1</w:t>
+            </w:r>
+          </w:p>
+        </w:tc>
+      </w:tr>
+    </w:tbl>
     <w:p/>
     <w:p>
       <w:pPr>
+        <w:jc w:val="left"/>
+      </w:pPr>
+      <w:r>
+        <w:br w:type="page"/>
+      </w:r>
+    </w:p>
+    <w:p>
+      <w:pPr>
         <w:pStyle w:val="Heading1"/>
       </w:pPr>
       <w:r>
+        <w:lastRenderedPageBreak/>
         <w:t>Conclusion</w:t>
       </w:r>
     </w:p>
@@ -206,6 +1344,85 @@
           <w:highlight w:val="yellow"/>
         </w:rPr>
         <w:t>What’s the verdict, which won the comparison and why? What will I do with this information?</w:t>
+      </w:r>
+    </w:p>
+    <w:p>
+      <w:r>
+        <w:t>Jira is a much older software in comparison to Zenhub</w:t>
+      </w:r>
+      <w:r>
+        <w:t>. It is part of a Atlassian group, founded in 2002, while Zenhub has only been established in 2014. N</w:t>
+      </w:r>
+      <w:r>
+        <w:t>aturally, there is much more user reviews available for the one that has been around longer.</w:t>
+      </w:r>
+      <w:r>
+        <w:t xml:space="preserve"> On the other </w:t>
+      </w:r>
+      <w:proofErr w:type="gramStart"/>
+      <w:r>
+        <w:t>hand</w:t>
+      </w:r>
+      <w:proofErr w:type="gramEnd"/>
+      <w:r>
+        <w:t xml:space="preserve"> Zenhub has more reviews from smaller businesses than Jira. </w:t>
+      </w:r>
+    </w:p>
+    <w:p>
+      <w:r>
+        <w:t>Jira works great integrated with other Atlassian tools, however, Zenhub is a natural choice for GitHub projects</w:t>
+      </w:r>
+      <w:r>
+        <w:t xml:space="preserve">. </w:t>
+      </w:r>
+    </w:p>
+    <w:p>
+      <w:r>
+        <w:t>Overall Jira has a much wider range of features, that can make it overwhelming to set up. However, once it is set up, it continues on autopilot.</w:t>
+      </w:r>
+    </w:p>
+    <w:p>
+      <w:r>
+        <w:t>Zenhub is</w:t>
+      </w:r>
+      <w:r>
+        <w:t xml:space="preserve"> </w:t>
+      </w:r>
+      <w:r>
+        <w:t>perfect</w:t>
+      </w:r>
+      <w:r>
+        <w:t xml:space="preserve"> for software-driven startups and scaleups with </w:t>
+      </w:r>
+      <w:r>
+        <w:t>agile</w:t>
+      </w:r>
+      <w:r>
+        <w:t xml:space="preserve"> development teams</w:t>
+      </w:r>
+      <w:r>
+        <w:t xml:space="preserve">, </w:t>
+      </w:r>
+      <w:r>
+        <w:t xml:space="preserve">it offers a kanban board for tracking issues, is accessible straight from the GitHub page, however, for agile teams, there is much less reporting and charting options to use for reflection </w:t>
+      </w:r>
+      <w:proofErr w:type="gramStart"/>
+      <w:r>
+        <w:t>and  improvement</w:t>
+      </w:r>
+      <w:proofErr w:type="gramEnd"/>
+      <w:r>
+        <w:t>.</w:t>
+      </w:r>
+    </w:p>
+    <w:p>
+      <w:r>
+        <w:t>Zenhub is good to start with, however as the projects grow in size and complexity, perhaps it would be wise to move towards Jira that can support the growth better.</w:t>
+      </w:r>
+    </w:p>
+    <w:p>
+      <w:r>
+        <w:t>Zenhub epics can go to other epics representing a bigger piece of work</w:t>
       </w:r>
     </w:p>
     <w:p/>
@@ -294,6 +1511,35 @@
                 <w:rPr>
                   <w:noProof/>
                 </w:rPr>
+                <w:t xml:space="preserve">Get App. (2023). </w:t>
+              </w:r>
+              <w:r>
+                <w:rPr>
+                  <w:i/>
+                  <w:iCs/>
+                  <w:noProof/>
+                </w:rPr>
+                <w:t>Jira vs ZenHub Comparison</w:t>
+              </w:r>
+              <w:r>
+                <w:rPr>
+                  <w:noProof/>
+                </w:rPr>
+                <w:t>. Retrieved from Get App - Product Management tools: https://www.getapp.com/project-management-planning-software/a/jira/compare/zenhub/</w:t>
+              </w:r>
+            </w:p>
+            <w:p>
+              <w:pPr>
+                <w:pStyle w:val="Bibliography"/>
+                <w:ind w:left="720" w:hanging="720"/>
+                <w:rPr>
+                  <w:noProof/>
+                </w:rPr>
+              </w:pPr>
+              <w:r>
+                <w:rPr>
+                  <w:noProof/>
+                </w:rPr>
                 <w:t xml:space="preserve">SaasHUb Compare Products. (2023). </w:t>
               </w:r>
               <w:r>
@@ -338,6 +1584,35 @@
                   <w:noProof/>
                 </w:rPr>
                 <w:t>. Retrieved from Saas Worthy Product management Software: https://www.saasworthy.com/compare/jira-vs-zenhub?pIds=2493,3272</w:t>
+              </w:r>
+            </w:p>
+            <w:p>
+              <w:pPr>
+                <w:pStyle w:val="Bibliography"/>
+                <w:ind w:left="720" w:hanging="720"/>
+                <w:rPr>
+                  <w:noProof/>
+                </w:rPr>
+              </w:pPr>
+              <w:r>
+                <w:rPr>
+                  <w:noProof/>
+                </w:rPr>
+                <w:t xml:space="preserve">SourceForge. (2023). </w:t>
+              </w:r>
+              <w:r>
+                <w:rPr>
+                  <w:i/>
+                  <w:iCs/>
+                  <w:noProof/>
+                </w:rPr>
+                <w:t>Jira Software vs. ZenHub Comparison Chart</w:t>
+              </w:r>
+              <w:r>
+                <w:rPr>
+                  <w:noProof/>
+                </w:rPr>
+                <w:t>. Retrieved from SourceForge - Open-Source and Business Software Platform: https://sourceforge.net/software/compare/JIRA-vs-ZenHub/</w:t>
               </w:r>
             </w:p>
             <w:p>
@@ -472,7 +1747,7 @@
     </w:sdt>
     <w:p/>
     <w:sectPr>
-      <w:footerReference w:type="default" r:id="rId9"/>
+      <w:footerReference w:type="default" r:id="rId13"/>
       <w:pgSz w:w="12240" w:h="15840"/>
       <w:pgMar w:top="1728" w:right="1800" w:bottom="1440" w:left="1800" w:header="720" w:footer="720" w:gutter="0"/>
       <w:pgNumType w:start="0"/>
@@ -567,6 +1842,32 @@
 
 <file path=word/numbering.xml><?xml version="1.0" encoding="utf-8"?>
 <w:numbering xmlns:wpc="http://schemas.microsoft.com/office/word/2010/wordprocessingCanvas" xmlns:cx="http://schemas.microsoft.com/office/drawing/2014/chartex" xmlns:cx1="http://schemas.microsoft.com/office/drawing/2015/9/8/chartex" xmlns:cx2="http://schemas.microsoft.com/office/drawing/2015/10/21/chartex" xmlns:cx3="http://schemas.microsoft.com/office/drawing/2016/5/9/chartex" xmlns:cx4="http://schemas.microsoft.com/office/drawing/2016/5/10/chartex" xmlns:cx5="http://schemas.microsoft.com/office/drawing/2016/5/11/chartex" xmlns:cx6="http://schemas.microsoft.com/office/drawing/2016/5/12/chartex" xmlns:cx7="http://schemas.microsoft.com/office/drawing/2016/5/13/chartex" xmlns:cx8="http://schemas.microsoft.com/office/drawing/2016/5/14/chartex" xmlns:mc="http://schemas.openxmlformats.org/markup-compatibility/2006" xmlns:aink="http://schemas.microsoft.com/office/drawing/2016/ink" xmlns:am3d="http://schemas.microsoft.com/office/drawing/2017/model3d" xmlns:o="urn:schemas-microsoft-com:office:office" xmlns:oel="http://schemas.microsoft.com/office/2019/extlst" xmlns:r="http://schemas.openxmlformats.org/officeDocument/2006/relationships" xmlns:m="http://schemas.openxmlformats.org/officeDocument/2006/math" xmlns:v="urn:schemas-microsoft-com:vml" xmlns:wp14="http://schemas.microsoft.com/office/word/2010/wordprocessingDrawing" xmlns:wp="http://schemas.openxmlformats.org/drawingml/2006/wordprocessingDrawing" xmlns:w10="urn:schemas-microsoft-com:office:word" xmlns:w="http://schemas.openxmlformats.org/wordprocessingml/2006/main" xmlns:w14="http://schemas.microsoft.com/office/word/2010/wordml" xmlns:w15="http://schemas.microsoft.com/office/word/2012/wordml" xmlns:w16cex="http://schemas.microsoft.com/office/word/2018/wordml/cex" xmlns:w16cid="http://schemas.microsoft.com/office/word/2016/wordml/cid" xmlns:w16="http://schemas.microsoft.com/office/word/2018/wordml" xmlns:w16sdtdh="http://schemas.microsoft.com/office/word/2020/wordml/sdtdatahash" xmlns:w16se="http://schemas.microsoft.com/office/word/2015/wordml/symex" xmlns:wpg="http://schemas.microsoft.com/office/word/2010/wordprocessingGroup" xmlns:wpi="http://schemas.microsoft.com/office/word/2010/wordprocessingInk" xmlns:wne="http://schemas.microsoft.com/office/word/2006/wordml" xmlns:wps="http://schemas.microsoft.com/office/word/2010/wordprocessingShape" mc:Ignorable="w14 w15 w16se w16cid w16 w16cex w16sdtdh wp14">
+  <w:numPicBullet w:numPicBulletId="0">
+    <w:pict>
+      <v:shapetype id="_x0000_t75" coordsize="21600,21600" o:spt="75" o:preferrelative="t" path="m@4@5l@4@11@9@11@9@5xe" filled="f" stroked="f">
+        <v:stroke joinstyle="miter"/>
+        <v:formulas>
+          <v:f eqn="if lineDrawn pixelLineWidth 0"/>
+          <v:f eqn="sum @0 1 0"/>
+          <v:f eqn="sum 0 0 @1"/>
+          <v:f eqn="prod @2 1 2"/>
+          <v:f eqn="prod @3 21600 pixelWidth"/>
+          <v:f eqn="prod @3 21600 pixelHeight"/>
+          <v:f eqn="sum @0 0 1"/>
+          <v:f eqn="prod @6 1 2"/>
+          <v:f eqn="prod @7 21600 pixelWidth"/>
+          <v:f eqn="sum @8 21600 0"/>
+          <v:f eqn="prod @7 21600 pixelHeight"/>
+          <v:f eqn="sum @10 21600 0"/>
+        </v:formulas>
+        <v:path o:extrusionok="f" gradientshapeok="t" o:connecttype="rect"/>
+        <o:lock v:ext="edit" aspectratio="t"/>
+      </v:shapetype>
+      <v:shape id="_x0000_i1061" type="#_x0000_t75" alt="Jira Logo PNG vector in SVG, PDF, AI, CDR format" style="width:649.6pt;height:487.6pt;visibility:visible;mso-wrap-style:square" o:bullet="t">
+        <v:imagedata r:id="rId1" o:title="Jira Logo PNG vector in SVG, PDF, AI, CDR format"/>
+      </v:shape>
+    </w:pict>
+  </w:numPicBullet>
   <w:abstractNum w:abstractNumId="0" w15:restartNumberingAfterBreak="0">
     <w:nsid w:val="FFFFFF7C"/>
     <w:multiLevelType w:val="singleLevel"/>
@@ -1009,6 +2310,147 @@
       <w:pPr>
         <w:ind w:left="4320" w:hanging="1440"/>
       </w:pPr>
+    </w:lvl>
+  </w:abstractNum>
+  <w:abstractNum w:abstractNumId="13" w15:restartNumberingAfterBreak="0">
+    <w:nsid w:val="613C0C19"/>
+    <w:multiLevelType w:val="hybridMultilevel"/>
+    <w:tmpl w:val="AD4AA4B8"/>
+    <w:lvl w:ilvl="0" w:tplc="D4102344">
+      <w:start w:val="1"/>
+      <w:numFmt w:val="bullet"/>
+      <w:lvlText w:val=""/>
+      <w:lvlPicBulletId w:val="0"/>
+      <w:lvlJc w:val="left"/>
+      <w:pPr>
+        <w:tabs>
+          <w:tab w:val="num" w:pos="720"/>
+        </w:tabs>
+        <w:ind w:left="720" w:hanging="360"/>
+      </w:pPr>
+      <w:rPr>
+        <w:rFonts w:ascii="Symbol" w:hAnsi="Symbol" w:hint="default"/>
+      </w:rPr>
+    </w:lvl>
+    <w:lvl w:ilvl="1" w:tplc="3D10E1B6" w:tentative="1">
+      <w:start w:val="1"/>
+      <w:numFmt w:val="bullet"/>
+      <w:lvlText w:val=""/>
+      <w:lvlJc w:val="left"/>
+      <w:pPr>
+        <w:tabs>
+          <w:tab w:val="num" w:pos="1440"/>
+        </w:tabs>
+        <w:ind w:left="1440" w:hanging="360"/>
+      </w:pPr>
+      <w:rPr>
+        <w:rFonts w:ascii="Symbol" w:hAnsi="Symbol" w:hint="default"/>
+      </w:rPr>
+    </w:lvl>
+    <w:lvl w:ilvl="2" w:tplc="86865724" w:tentative="1">
+      <w:start w:val="1"/>
+      <w:numFmt w:val="bullet"/>
+      <w:lvlText w:val=""/>
+      <w:lvlJc w:val="left"/>
+      <w:pPr>
+        <w:tabs>
+          <w:tab w:val="num" w:pos="2160"/>
+        </w:tabs>
+        <w:ind w:left="2160" w:hanging="360"/>
+      </w:pPr>
+      <w:rPr>
+        <w:rFonts w:ascii="Symbol" w:hAnsi="Symbol" w:hint="default"/>
+      </w:rPr>
+    </w:lvl>
+    <w:lvl w:ilvl="3" w:tplc="975C1C22" w:tentative="1">
+      <w:start w:val="1"/>
+      <w:numFmt w:val="bullet"/>
+      <w:lvlText w:val=""/>
+      <w:lvlJc w:val="left"/>
+      <w:pPr>
+        <w:tabs>
+          <w:tab w:val="num" w:pos="2880"/>
+        </w:tabs>
+        <w:ind w:left="2880" w:hanging="360"/>
+      </w:pPr>
+      <w:rPr>
+        <w:rFonts w:ascii="Symbol" w:hAnsi="Symbol" w:hint="default"/>
+      </w:rPr>
+    </w:lvl>
+    <w:lvl w:ilvl="4" w:tplc="CF4E8FFC" w:tentative="1">
+      <w:start w:val="1"/>
+      <w:numFmt w:val="bullet"/>
+      <w:lvlText w:val=""/>
+      <w:lvlJc w:val="left"/>
+      <w:pPr>
+        <w:tabs>
+          <w:tab w:val="num" w:pos="3600"/>
+        </w:tabs>
+        <w:ind w:left="3600" w:hanging="360"/>
+      </w:pPr>
+      <w:rPr>
+        <w:rFonts w:ascii="Symbol" w:hAnsi="Symbol" w:hint="default"/>
+      </w:rPr>
+    </w:lvl>
+    <w:lvl w:ilvl="5" w:tplc="4F4C7DDC" w:tentative="1">
+      <w:start w:val="1"/>
+      <w:numFmt w:val="bullet"/>
+      <w:lvlText w:val=""/>
+      <w:lvlJc w:val="left"/>
+      <w:pPr>
+        <w:tabs>
+          <w:tab w:val="num" w:pos="4320"/>
+        </w:tabs>
+        <w:ind w:left="4320" w:hanging="360"/>
+      </w:pPr>
+      <w:rPr>
+        <w:rFonts w:ascii="Symbol" w:hAnsi="Symbol" w:hint="default"/>
+      </w:rPr>
+    </w:lvl>
+    <w:lvl w:ilvl="6" w:tplc="0948498E" w:tentative="1">
+      <w:start w:val="1"/>
+      <w:numFmt w:val="bullet"/>
+      <w:lvlText w:val=""/>
+      <w:lvlJc w:val="left"/>
+      <w:pPr>
+        <w:tabs>
+          <w:tab w:val="num" w:pos="5040"/>
+        </w:tabs>
+        <w:ind w:left="5040" w:hanging="360"/>
+      </w:pPr>
+      <w:rPr>
+        <w:rFonts w:ascii="Symbol" w:hAnsi="Symbol" w:hint="default"/>
+      </w:rPr>
+    </w:lvl>
+    <w:lvl w:ilvl="7" w:tplc="39200A68" w:tentative="1">
+      <w:start w:val="1"/>
+      <w:numFmt w:val="bullet"/>
+      <w:lvlText w:val=""/>
+      <w:lvlJc w:val="left"/>
+      <w:pPr>
+        <w:tabs>
+          <w:tab w:val="num" w:pos="5760"/>
+        </w:tabs>
+        <w:ind w:left="5760" w:hanging="360"/>
+      </w:pPr>
+      <w:rPr>
+        <w:rFonts w:ascii="Symbol" w:hAnsi="Symbol" w:hint="default"/>
+      </w:rPr>
+    </w:lvl>
+    <w:lvl w:ilvl="8" w:tplc="9D72AD46" w:tentative="1">
+      <w:start w:val="1"/>
+      <w:numFmt w:val="bullet"/>
+      <w:lvlText w:val=""/>
+      <w:lvlJc w:val="left"/>
+      <w:pPr>
+        <w:tabs>
+          <w:tab w:val="num" w:pos="6480"/>
+        </w:tabs>
+        <w:ind w:left="6480" w:hanging="360"/>
+      </w:pPr>
+      <w:rPr>
+        <w:rFonts w:ascii="Symbol" w:hAnsi="Symbol" w:hint="default"/>
+      </w:rPr>
     </w:lvl>
   </w:abstractNum>
   <w:num w:numId="1" w16cid:durableId="885947139">
@@ -1055,6 +2497,9 @@
   </w:num>
   <w:num w:numId="15" w16cid:durableId="2001694117">
     <w:abstractNumId w:val="0"/>
+  </w:num>
+  <w:num w:numId="16" w16cid:durableId="1907104197">
+    <w:abstractNumId w:val="13"/>
   </w:num>
 </w:numbering>
 </file>
@@ -1956,7 +3401,6 @@
     <w:basedOn w:val="Normal"/>
     <w:next w:val="Normal"/>
     <w:uiPriority w:val="35"/>
-    <w:semiHidden/>
     <w:unhideWhenUsed/>
     <w:qFormat/>
     <w:rsid w:val="00C6554A"/>
@@ -2446,6 +3890,37 @@
     <w:uiPriority w:val="37"/>
     <w:unhideWhenUsed/>
     <w:rsid w:val="009F2538"/>
+  </w:style>
+  <w:style w:type="table" w:styleId="TableGrid">
+    <w:name w:val="Table Grid"/>
+    <w:basedOn w:val="TableNormal"/>
+    <w:uiPriority w:val="39"/>
+    <w:rsid w:val="00410C22"/>
+    <w:pPr>
+      <w:spacing w:before="0" w:after="0" w:line="240" w:lineRule="auto"/>
+    </w:pPr>
+    <w:tblPr>
+      <w:tblBorders>
+        <w:top w:val="single" w:sz="4" w:space="0" w:color="auto"/>
+        <w:left w:val="single" w:sz="4" w:space="0" w:color="auto"/>
+        <w:bottom w:val="single" w:sz="4" w:space="0" w:color="auto"/>
+        <w:right w:val="single" w:sz="4" w:space="0" w:color="auto"/>
+        <w:insideH w:val="single" w:sz="4" w:space="0" w:color="auto"/>
+        <w:insideV w:val="single" w:sz="4" w:space="0" w:color="auto"/>
+      </w:tblBorders>
+    </w:tblPr>
+  </w:style>
+  <w:style w:type="paragraph" w:styleId="ListParagraph">
+    <w:name w:val="List Paragraph"/>
+    <w:basedOn w:val="Normal"/>
+    <w:uiPriority w:val="34"/>
+    <w:unhideWhenUsed/>
+    <w:qFormat/>
+    <w:rsid w:val="001021F2"/>
+    <w:pPr>
+      <w:ind w:left="720"/>
+      <w:contextualSpacing/>
+    </w:pPr>
   </w:style>
 </w:styles>
 </file>
@@ -2851,11 +4326,41 @@
     <b:URL>https://alexandrasteskal.medium.com/jira-vs-trello-vs-zenhub-6d1acb232101</b:URL>
     <b:RefOrder>7</b:RefOrder>
   </b:Source>
+  <b:Source>
+    <b:Tag>Sou23</b:Tag>
+    <b:SourceType>InternetSite</b:SourceType>
+    <b:Guid>{CE3A8117-09BC-4348-B858-2AF577B26E32}</b:Guid>
+    <b:Author>
+      <b:Author>
+        <b:Corporate>SourceForge</b:Corporate>
+      </b:Author>
+    </b:Author>
+    <b:Title>Jira Software vs. ZenHub Comparison Chart</b:Title>
+    <b:InternetSiteTitle>SourceForge - Open-Source and Business Software Platform</b:InternetSiteTitle>
+    <b:Year>2023</b:Year>
+    <b:URL>https://sourceforge.net/software/compare/JIRA-vs-ZenHub/</b:URL>
+    <b:RefOrder>8</b:RefOrder>
+  </b:Source>
+  <b:Source>
+    <b:Tag>Get23</b:Tag>
+    <b:SourceType>InternetSite</b:SourceType>
+    <b:Guid>{EA62D8FD-7F37-434D-8936-4DFD985210B6}</b:Guid>
+    <b:Author>
+      <b:Author>
+        <b:Corporate>Get App</b:Corporate>
+      </b:Author>
+    </b:Author>
+    <b:Title>Jira vs ZenHub Comparison</b:Title>
+    <b:InternetSiteTitle>Get App - Product Management tools</b:InternetSiteTitle>
+    <b:Year>2023</b:Year>
+    <b:URL>https://www.getapp.com/project-management-planning-software/a/jira/compare/zenhub/</b:URL>
+    <b:RefOrder>9</b:RefOrder>
+  </b:Source>
 </b:Sources>
 </file>
 
 <file path=customXml/itemProps1.xml><?xml version="1.0" encoding="utf-8"?>
-<ds:datastoreItem xmlns:ds="http://schemas.openxmlformats.org/officeDocument/2006/customXml" ds:itemID="{0E54F30A-413D-4F39-BFA2-36AAB68389DA}">
+<ds:datastoreItem xmlns:ds="http://schemas.openxmlformats.org/officeDocument/2006/customXml" ds:itemID="{8041B903-9358-44F4-B7C0-2C8315E61B10}">
   <ds:schemaRefs>
     <ds:schemaRef ds:uri="http://schemas.openxmlformats.org/officeDocument/2006/bibliography"/>
   </ds:schemaRefs>

</xml_diff>

<commit_message>
Research documents and design V8
</commit_message>
<xml_diff>
--- a/Project documentation/1. Analysis/Project Management Tools.docx
+++ b/Project documentation/1. Analysis/Project Management Tools.docx
@@ -389,13 +389,68 @@
     </w:p>
     <w:p>
       <w:r>
-        <w:t>There are various expectations that both products should conform to. The table below offers a list of the criteria, and each product will be measured accordingly. 1 point for full compliance – product has the right feature or functionality, 0,5 point for partial feature or a feature with limitation (in example extra fee)</w:t>
+        <w:t>There are various expectations that both products should conform to.</w:t>
+      </w:r>
+      <w:r>
+        <w:t xml:space="preserve"> </w:t>
+      </w:r>
+      <w:r>
+        <w:t xml:space="preserve">The information </w:t>
+      </w:r>
+      <w:r>
+        <w:t xml:space="preserve">was </w:t>
+      </w:r>
+      <w:r>
+        <w:t xml:space="preserve">gathered via online sources, app comparisons, user reviews as well as talking with peers </w:t>
+      </w:r>
+      <w:r>
+        <w:t xml:space="preserve">within the company </w:t>
+      </w:r>
+      <w:r>
+        <w:t xml:space="preserve">about their experience. The options are then pitted </w:t>
+      </w:r>
+      <w:r>
+        <w:t>against</w:t>
+      </w:r>
+      <w:r>
+        <w:t xml:space="preserve"> each other for each </w:t>
+      </w:r>
+      <w:r>
+        <w:t>criterion</w:t>
+      </w:r>
+      <w:r>
+        <w:t xml:space="preserve"> and scored accordingly.</w:t>
+      </w:r>
+    </w:p>
+    <w:p>
+      <w:r>
+        <w:t xml:space="preserve">It is worth noting that Jira is a much older software in comparison to Zenhub. It is part of the Atlassian group, founded in 2002, while Zenhub has only been established in 2014. Naturally, there is much more user reviews available for the one that has been around longer. On the other hand, Zenhub has more reviews from smaller businesses than Jira. </w:t>
+      </w:r>
+    </w:p>
+    <w:p>
+      <w:r>
+        <w:t xml:space="preserve">The table below offers a list of the criteria, and each product </w:t>
+      </w:r>
+      <w:r>
+        <w:t>is</w:t>
+      </w:r>
+      <w:r>
+        <w:t xml:space="preserve"> </w:t>
+      </w:r>
+      <w:r>
+        <w:t>scored</w:t>
+      </w:r>
+      <w:r>
+        <w:t>. 1 point for full compliance – product has the right feature or functionality, 0,5 point for partial feature or a feature with limitation (in example extra fee)</w:t>
       </w:r>
       <w:r>
         <w:t xml:space="preserve"> in comparison with each other</w:t>
       </w:r>
       <w:r>
         <w:t>. 0 points for not meeting the criteria or not providing the right functionality.</w:t>
+      </w:r>
+      <w:r>
+        <w:t xml:space="preserve"> </w:t>
       </w:r>
     </w:p>
     <w:p>
@@ -410,22 +465,28 @@
       <w:tblPr>
         <w:tblStyle w:val="TableGrid"/>
         <w:tblW w:w="0" w:type="auto"/>
+        <w:tblLayout w:type="fixed"/>
         <w:tblLook w:val="04A0" w:firstRow="1" w:lastRow="0" w:firstColumn="1" w:lastColumn="0" w:noHBand="0" w:noVBand="1"/>
       </w:tblPr>
       <w:tblGrid>
-        <w:gridCol w:w="2030"/>
-        <w:gridCol w:w="2469"/>
-        <w:gridCol w:w="496"/>
-        <w:gridCol w:w="3085"/>
-        <w:gridCol w:w="550"/>
+        <w:gridCol w:w="1866"/>
+        <w:gridCol w:w="2382"/>
+        <w:gridCol w:w="567"/>
+        <w:gridCol w:w="3260"/>
+        <w:gridCol w:w="555"/>
       </w:tblGrid>
       <w:tr>
-        <w:tc>
-          <w:tcPr>
-            <w:tcW w:w="2030" w:type="dxa"/>
-          </w:tcPr>
-          <w:p>
-            <w:pPr>
+        <w:trPr>
+          <w:trHeight w:val="466"/>
+        </w:trPr>
+        <w:tc>
+          <w:tcPr>
+            <w:tcW w:w="1866" w:type="dxa"/>
+            <w:vAlign w:val="center"/>
+          </w:tcPr>
+          <w:p>
+            <w:pPr>
+              <w:jc w:val="left"/>
               <w:rPr>
                 <w:b/>
                 <w:bCs/>
@@ -442,8 +503,9 @@
         </w:tc>
         <w:tc>
           <w:tcPr>
-            <w:tcW w:w="2965" w:type="dxa"/>
+            <w:tcW w:w="2949" w:type="dxa"/>
             <w:gridSpan w:val="2"/>
+            <w:vAlign w:val="center"/>
           </w:tcPr>
           <w:p>
             <w:pPr>
@@ -511,25 +573,19 @@
                 <w:b/>
                 <w:bCs/>
               </w:rPr>
-              <w:t xml:space="preserve"> </w:t>
-            </w:r>
-            <w:r>
-              <w:rPr>
-                <w:b/>
-                <w:bCs/>
-              </w:rPr>
               <w:t>Zenhub</w:t>
             </w:r>
           </w:p>
         </w:tc>
         <w:tc>
           <w:tcPr>
-            <w:tcW w:w="3635" w:type="dxa"/>
+            <w:tcW w:w="3815" w:type="dxa"/>
             <w:gridSpan w:val="2"/>
-          </w:tcPr>
-          <w:p>
-            <w:pPr>
-              <w:pStyle w:val="ListParagraph"/>
+            <w:vAlign w:val="center"/>
+          </w:tcPr>
+          <w:p>
+            <w:pPr>
+              <w:jc w:val="center"/>
               <w:rPr>
                 <w:b/>
                 <w:bCs/>
@@ -601,20 +657,28 @@
       <w:tr>
         <w:tc>
           <w:tcPr>
-            <w:tcW w:w="2030" w:type="dxa"/>
+            <w:tcW w:w="1866" w:type="dxa"/>
           </w:tcPr>
           <w:p>
             <w:pPr>
               <w:jc w:val="left"/>
-            </w:pPr>
-            <w:r>
+              <w:rPr>
+                <w:b/>
+                <w:bCs/>
+              </w:rPr>
+            </w:pPr>
+            <w:r>
+              <w:rPr>
+                <w:b/>
+                <w:bCs/>
+              </w:rPr>
               <w:t xml:space="preserve">Supported Platforms </w:t>
             </w:r>
           </w:p>
         </w:tc>
         <w:tc>
           <w:tcPr>
-            <w:tcW w:w="2469" w:type="dxa"/>
+            <w:tcW w:w="2382" w:type="dxa"/>
           </w:tcPr>
           <w:p>
             <w:pPr>
@@ -630,7 +694,7 @@
         </w:tc>
         <w:tc>
           <w:tcPr>
-            <w:tcW w:w="496" w:type="dxa"/>
+            <w:tcW w:w="567" w:type="dxa"/>
           </w:tcPr>
           <w:p>
             <w:pPr>
@@ -643,7 +707,7 @@
         </w:tc>
         <w:tc>
           <w:tcPr>
-            <w:tcW w:w="3085" w:type="dxa"/>
+            <w:tcW w:w="3260" w:type="dxa"/>
           </w:tcPr>
           <w:p>
             <w:pPr>
@@ -659,7 +723,7 @@
         </w:tc>
         <w:tc>
           <w:tcPr>
-            <w:tcW w:w="550" w:type="dxa"/>
+            <w:tcW w:w="555" w:type="dxa"/>
           </w:tcPr>
           <w:p>
             <w:pPr>
@@ -674,20 +738,28 @@
       <w:tr>
         <w:tc>
           <w:tcPr>
-            <w:tcW w:w="2030" w:type="dxa"/>
+            <w:tcW w:w="1866" w:type="dxa"/>
           </w:tcPr>
           <w:p>
             <w:pPr>
               <w:jc w:val="left"/>
-            </w:pPr>
-            <w:r>
+              <w:rPr>
+                <w:b/>
+                <w:bCs/>
+              </w:rPr>
+            </w:pPr>
+            <w:r>
+              <w:rPr>
+                <w:b/>
+                <w:bCs/>
+              </w:rPr>
               <w:t>Market segment</w:t>
             </w:r>
           </w:p>
         </w:tc>
         <w:tc>
           <w:tcPr>
-            <w:tcW w:w="2469" w:type="dxa"/>
+            <w:tcW w:w="2382" w:type="dxa"/>
           </w:tcPr>
           <w:p>
             <w:pPr>
@@ -700,7 +772,7 @@
         </w:tc>
         <w:tc>
           <w:tcPr>
-            <w:tcW w:w="496" w:type="dxa"/>
+            <w:tcW w:w="567" w:type="dxa"/>
           </w:tcPr>
           <w:p>
             <w:pPr>
@@ -713,7 +785,7 @@
         </w:tc>
         <w:tc>
           <w:tcPr>
-            <w:tcW w:w="3085" w:type="dxa"/>
+            <w:tcW w:w="3260" w:type="dxa"/>
           </w:tcPr>
           <w:p>
             <w:pPr>
@@ -726,7 +798,7 @@
         </w:tc>
         <w:tc>
           <w:tcPr>
-            <w:tcW w:w="550" w:type="dxa"/>
+            <w:tcW w:w="555" w:type="dxa"/>
           </w:tcPr>
           <w:p>
             <w:pPr>
@@ -741,20 +813,28 @@
       <w:tr>
         <w:tc>
           <w:tcPr>
-            <w:tcW w:w="2030" w:type="dxa"/>
+            <w:tcW w:w="1866" w:type="dxa"/>
           </w:tcPr>
           <w:p>
             <w:pPr>
               <w:jc w:val="left"/>
-            </w:pPr>
-            <w:r>
+              <w:rPr>
+                <w:b/>
+                <w:bCs/>
+              </w:rPr>
+            </w:pPr>
+            <w:r>
+              <w:rPr>
+                <w:b/>
+                <w:bCs/>
+              </w:rPr>
               <w:t>Customer Support</w:t>
             </w:r>
           </w:p>
         </w:tc>
         <w:tc>
           <w:tcPr>
-            <w:tcW w:w="2469" w:type="dxa"/>
+            <w:tcW w:w="2382" w:type="dxa"/>
           </w:tcPr>
           <w:p>
             <w:pPr>
@@ -767,7 +847,7 @@
         </w:tc>
         <w:tc>
           <w:tcPr>
-            <w:tcW w:w="496" w:type="dxa"/>
+            <w:tcW w:w="567" w:type="dxa"/>
           </w:tcPr>
           <w:p>
             <w:pPr>
@@ -780,7 +860,7 @@
         </w:tc>
         <w:tc>
           <w:tcPr>
-            <w:tcW w:w="3085" w:type="dxa"/>
+            <w:tcW w:w="3260" w:type="dxa"/>
           </w:tcPr>
           <w:p>
             <w:pPr>
@@ -793,7 +873,7 @@
         </w:tc>
         <w:tc>
           <w:tcPr>
-            <w:tcW w:w="550" w:type="dxa"/>
+            <w:tcW w:w="555" w:type="dxa"/>
           </w:tcPr>
           <w:p>
             <w:pPr>
@@ -808,20 +888,28 @@
       <w:tr>
         <w:tc>
           <w:tcPr>
-            <w:tcW w:w="2030" w:type="dxa"/>
+            <w:tcW w:w="1866" w:type="dxa"/>
           </w:tcPr>
           <w:p>
             <w:pPr>
               <w:jc w:val="left"/>
-            </w:pPr>
-            <w:r>
+              <w:rPr>
+                <w:b/>
+                <w:bCs/>
+              </w:rPr>
+            </w:pPr>
+            <w:r>
+              <w:rPr>
+                <w:b/>
+                <w:bCs/>
+              </w:rPr>
               <w:t>Onboarding</w:t>
             </w:r>
           </w:p>
         </w:tc>
         <w:tc>
           <w:tcPr>
-            <w:tcW w:w="2469" w:type="dxa"/>
+            <w:tcW w:w="2382" w:type="dxa"/>
           </w:tcPr>
           <w:p>
             <w:pPr>
@@ -834,7 +922,7 @@
         </w:tc>
         <w:tc>
           <w:tcPr>
-            <w:tcW w:w="496" w:type="dxa"/>
+            <w:tcW w:w="567" w:type="dxa"/>
           </w:tcPr>
           <w:p>
             <w:pPr>
@@ -847,7 +935,7 @@
         </w:tc>
         <w:tc>
           <w:tcPr>
-            <w:tcW w:w="3085" w:type="dxa"/>
+            <w:tcW w:w="3260" w:type="dxa"/>
           </w:tcPr>
           <w:p>
             <w:pPr>
@@ -860,7 +948,7 @@
         </w:tc>
         <w:tc>
           <w:tcPr>
-            <w:tcW w:w="550" w:type="dxa"/>
+            <w:tcW w:w="555" w:type="dxa"/>
           </w:tcPr>
           <w:p>
             <w:pPr>
@@ -875,20 +963,28 @@
       <w:tr>
         <w:tc>
           <w:tcPr>
-            <w:tcW w:w="2030" w:type="dxa"/>
+            <w:tcW w:w="1866" w:type="dxa"/>
           </w:tcPr>
           <w:p>
             <w:pPr>
               <w:jc w:val="left"/>
-            </w:pPr>
-            <w:r>
+              <w:rPr>
+                <w:b/>
+                <w:bCs/>
+              </w:rPr>
+            </w:pPr>
+            <w:r>
+              <w:rPr>
+                <w:b/>
+                <w:bCs/>
+              </w:rPr>
               <w:t>Integrations</w:t>
             </w:r>
           </w:p>
         </w:tc>
         <w:tc>
           <w:tcPr>
-            <w:tcW w:w="2469" w:type="dxa"/>
+            <w:tcW w:w="2382" w:type="dxa"/>
           </w:tcPr>
           <w:p>
             <w:pPr>
@@ -907,7 +1003,7 @@
         </w:tc>
         <w:tc>
           <w:tcPr>
-            <w:tcW w:w="496" w:type="dxa"/>
+            <w:tcW w:w="567" w:type="dxa"/>
           </w:tcPr>
           <w:p>
             <w:pPr>
@@ -920,7 +1016,7 @@
         </w:tc>
         <w:tc>
           <w:tcPr>
-            <w:tcW w:w="3085" w:type="dxa"/>
+            <w:tcW w:w="3260" w:type="dxa"/>
           </w:tcPr>
           <w:p>
             <w:pPr>
@@ -966,13 +1062,7 @@
             </w:r>
             <w:proofErr w:type="spellEnd"/>
             <w:r>
-              <w:t xml:space="preserve">, </w:t>
-            </w:r>
-            <w:r>
-              <w:t>Miro</w:t>
-            </w:r>
-            <w:r>
-              <w:t>, Compass, Salesforce, Trello, Zoom, Firebase, Grammarly Business, Figma</w:t>
+              <w:t>, Miro, Compass, Salesforce, Trello, Zoom, Figma</w:t>
             </w:r>
             <w:r>
               <w:t xml:space="preserve"> and hundreds more</w:t>
@@ -981,7 +1071,7 @@
         </w:tc>
         <w:tc>
           <w:tcPr>
-            <w:tcW w:w="550" w:type="dxa"/>
+            <w:tcW w:w="555" w:type="dxa"/>
           </w:tcPr>
           <w:p>
             <w:pPr>
@@ -996,36 +1086,41 @@
       <w:tr>
         <w:tc>
           <w:tcPr>
-            <w:tcW w:w="2030" w:type="dxa"/>
+            <w:tcW w:w="1866" w:type="dxa"/>
           </w:tcPr>
           <w:p>
             <w:pPr>
               <w:jc w:val="left"/>
-            </w:pPr>
-            <w:r>
-              <w:t>Pricing Policy</w:t>
-            </w:r>
-          </w:p>
-        </w:tc>
-        <w:tc>
-          <w:tcPr>
-            <w:tcW w:w="2469" w:type="dxa"/>
+              <w:rPr>
+                <w:b/>
+                <w:bCs/>
+              </w:rPr>
+            </w:pPr>
+            <w:r>
+              <w:rPr>
+                <w:b/>
+                <w:bCs/>
+              </w:rPr>
+              <w:t xml:space="preserve">Documentation </w:t>
+            </w:r>
+          </w:p>
+        </w:tc>
+        <w:tc>
+          <w:tcPr>
+            <w:tcW w:w="2382" w:type="dxa"/>
           </w:tcPr>
           <w:p>
             <w:pPr>
               <w:jc w:val="left"/>
             </w:pPr>
             <w:r>
-              <w:t>Starts u</w:t>
-            </w:r>
-            <w:r>
-              <w:t>nder 10$ per user /month</w:t>
-            </w:r>
-          </w:p>
-        </w:tc>
-        <w:tc>
-          <w:tcPr>
-            <w:tcW w:w="496" w:type="dxa"/>
+              <w:t>Integrated wiki for all documentation needs</w:t>
+            </w:r>
+          </w:p>
+        </w:tc>
+        <w:tc>
+          <w:tcPr>
+            <w:tcW w:w="567" w:type="dxa"/>
           </w:tcPr>
           <w:p>
             <w:pPr>
@@ -1038,27 +1133,27 @@
         </w:tc>
         <w:tc>
           <w:tcPr>
-            <w:tcW w:w="3085" w:type="dxa"/>
+            <w:tcW w:w="3260" w:type="dxa"/>
           </w:tcPr>
           <w:p>
             <w:pPr>
               <w:jc w:val="left"/>
             </w:pPr>
             <w:r>
-              <w:t>Starts under 10$ per user /month</w:t>
-            </w:r>
-          </w:p>
-        </w:tc>
-        <w:tc>
-          <w:tcPr>
-            <w:tcW w:w="550" w:type="dxa"/>
+              <w:t>Third party application needs to be integrated for an extra fee</w:t>
+            </w:r>
+          </w:p>
+        </w:tc>
+        <w:tc>
+          <w:tcPr>
+            <w:tcW w:w="555" w:type="dxa"/>
           </w:tcPr>
           <w:p>
             <w:pPr>
               <w:jc w:val="center"/>
             </w:pPr>
             <w:r>
-              <w:t>1</w:t>
+              <w:t>0,5</w:t>
             </w:r>
           </w:p>
         </w:tc>
@@ -1066,75 +1161,103 @@
       <w:tr>
         <w:tc>
           <w:tcPr>
-            <w:tcW w:w="2030" w:type="dxa"/>
+            <w:tcW w:w="1866" w:type="dxa"/>
           </w:tcPr>
           <w:p>
             <w:pPr>
               <w:jc w:val="left"/>
-            </w:pPr>
-            <w:r>
-              <w:t>Peer Review Ratings*</w:t>
-            </w:r>
-          </w:p>
-        </w:tc>
-        <w:tc>
-          <w:tcPr>
-            <w:tcW w:w="2469" w:type="dxa"/>
+              <w:rPr>
+                <w:b/>
+                <w:bCs/>
+              </w:rPr>
+            </w:pPr>
+            <w:r>
+              <w:rPr>
+                <w:b/>
+                <w:bCs/>
+              </w:rPr>
+              <w:t>Pricing Policy</w:t>
+            </w:r>
+          </w:p>
+        </w:tc>
+        <w:tc>
+          <w:tcPr>
+            <w:tcW w:w="2382" w:type="dxa"/>
           </w:tcPr>
           <w:p>
             <w:pPr>
               <w:jc w:val="left"/>
             </w:pPr>
-          </w:p>
-        </w:tc>
-        <w:tc>
-          <w:tcPr>
-            <w:tcW w:w="496" w:type="dxa"/>
+            <w:r>
+              <w:t>Starts under 10$ per user /month</w:t>
+            </w:r>
+          </w:p>
+        </w:tc>
+        <w:tc>
+          <w:tcPr>
+            <w:tcW w:w="567" w:type="dxa"/>
           </w:tcPr>
           <w:p>
             <w:pPr>
               <w:jc w:val="center"/>
             </w:pPr>
-          </w:p>
-        </w:tc>
-        <w:tc>
-          <w:tcPr>
-            <w:tcW w:w="3085" w:type="dxa"/>
+            <w:r>
+              <w:t>1</w:t>
+            </w:r>
+          </w:p>
+        </w:tc>
+        <w:tc>
+          <w:tcPr>
+            <w:tcW w:w="3260" w:type="dxa"/>
           </w:tcPr>
           <w:p>
             <w:pPr>
               <w:jc w:val="left"/>
             </w:pPr>
-          </w:p>
-        </w:tc>
-        <w:tc>
-          <w:tcPr>
-            <w:tcW w:w="550" w:type="dxa"/>
+            <w:r>
+              <w:t>Starts under 10$ per user /month</w:t>
+            </w:r>
+          </w:p>
+        </w:tc>
+        <w:tc>
+          <w:tcPr>
+            <w:tcW w:w="555" w:type="dxa"/>
           </w:tcPr>
           <w:p>
             <w:pPr>
               <w:jc w:val="center"/>
             </w:pPr>
+            <w:r>
+              <w:t>1</w:t>
+            </w:r>
           </w:p>
         </w:tc>
       </w:tr>
       <w:tr>
         <w:tc>
           <w:tcPr>
-            <w:tcW w:w="2030" w:type="dxa"/>
+            <w:tcW w:w="1866" w:type="dxa"/>
           </w:tcPr>
           <w:p>
             <w:pPr>
               <w:jc w:val="left"/>
-            </w:pPr>
-            <w:r>
+              <w:rPr>
+                <w:b/>
+                <w:bCs/>
+              </w:rPr>
+            </w:pPr>
+            <w:r>
+              <w:rPr>
+                <w:b/>
+                <w:bCs/>
+              </w:rPr>
               <w:t>Ease of use</w:t>
             </w:r>
           </w:p>
         </w:tc>
         <w:tc>
           <w:tcPr>
-            <w:tcW w:w="2469" w:type="dxa"/>
+            <w:tcW w:w="2382" w:type="dxa"/>
           </w:tcPr>
           <w:p>
             <w:pPr>
@@ -1147,7 +1270,7 @@
         </w:tc>
         <w:tc>
           <w:tcPr>
-            <w:tcW w:w="496" w:type="dxa"/>
+            <w:tcW w:w="567" w:type="dxa"/>
           </w:tcPr>
           <w:p>
             <w:pPr>
@@ -1160,7 +1283,7 @@
         </w:tc>
         <w:tc>
           <w:tcPr>
-            <w:tcW w:w="3085" w:type="dxa"/>
+            <w:tcW w:w="3260" w:type="dxa"/>
           </w:tcPr>
           <w:p>
             <w:pPr>
@@ -1173,7 +1296,7 @@
         </w:tc>
         <w:tc>
           <w:tcPr>
-            <w:tcW w:w="550" w:type="dxa"/>
+            <w:tcW w:w="555" w:type="dxa"/>
           </w:tcPr>
           <w:p>
             <w:pPr>
@@ -1188,20 +1311,28 @@
       <w:tr>
         <w:tc>
           <w:tcPr>
-            <w:tcW w:w="2030" w:type="dxa"/>
+            <w:tcW w:w="1866" w:type="dxa"/>
           </w:tcPr>
           <w:p>
             <w:pPr>
               <w:jc w:val="left"/>
-            </w:pPr>
-            <w:r>
+              <w:rPr>
+                <w:b/>
+                <w:bCs/>
+              </w:rPr>
+            </w:pPr>
+            <w:r>
+              <w:rPr>
+                <w:b/>
+                <w:bCs/>
+              </w:rPr>
               <w:t>Features</w:t>
             </w:r>
           </w:p>
         </w:tc>
         <w:tc>
           <w:tcPr>
-            <w:tcW w:w="2469" w:type="dxa"/>
+            <w:tcW w:w="2382" w:type="dxa"/>
           </w:tcPr>
           <w:p>
             <w:pPr>
@@ -1214,7 +1345,7 @@
         </w:tc>
         <w:tc>
           <w:tcPr>
-            <w:tcW w:w="496" w:type="dxa"/>
+            <w:tcW w:w="567" w:type="dxa"/>
           </w:tcPr>
           <w:p>
             <w:pPr>
@@ -1227,7 +1358,7 @@
         </w:tc>
         <w:tc>
           <w:tcPr>
-            <w:tcW w:w="3085" w:type="dxa"/>
+            <w:tcW w:w="3260" w:type="dxa"/>
           </w:tcPr>
           <w:p>
             <w:pPr>
@@ -1240,7 +1371,7 @@
         </w:tc>
         <w:tc>
           <w:tcPr>
-            <w:tcW w:w="550" w:type="dxa"/>
+            <w:tcW w:w="555" w:type="dxa"/>
           </w:tcPr>
           <w:p>
             <w:pPr>
@@ -1255,20 +1386,28 @@
       <w:tr>
         <w:tc>
           <w:tcPr>
-            <w:tcW w:w="2030" w:type="dxa"/>
+            <w:tcW w:w="1866" w:type="dxa"/>
           </w:tcPr>
           <w:p>
             <w:pPr>
               <w:jc w:val="left"/>
-            </w:pPr>
-            <w:r>
+              <w:rPr>
+                <w:b/>
+                <w:bCs/>
+              </w:rPr>
+            </w:pPr>
+            <w:r>
+              <w:rPr>
+                <w:b/>
+                <w:bCs/>
+              </w:rPr>
               <w:t>Value for money</w:t>
             </w:r>
           </w:p>
         </w:tc>
         <w:tc>
           <w:tcPr>
-            <w:tcW w:w="2469" w:type="dxa"/>
+            <w:tcW w:w="2382" w:type="dxa"/>
           </w:tcPr>
           <w:p>
             <w:pPr>
@@ -1281,152 +1420,415 @@
         </w:tc>
         <w:tc>
           <w:tcPr>
-            <w:tcW w:w="496" w:type="dxa"/>
+            <w:tcW w:w="567" w:type="dxa"/>
+          </w:tcPr>
+          <w:p>
+            <w:pPr>
+              <w:jc w:val="center"/>
+            </w:pPr>
+            <w:r>
+              <w:t>0,5</w:t>
+            </w:r>
+          </w:p>
+        </w:tc>
+        <w:tc>
+          <w:tcPr>
+            <w:tcW w:w="3260" w:type="dxa"/>
           </w:tcPr>
           <w:p>
             <w:pPr>
               <w:jc w:val="left"/>
             </w:pPr>
             <w:r>
-              <w:t>0,5</w:t>
-            </w:r>
-          </w:p>
-        </w:tc>
-        <w:tc>
-          <w:tcPr>
-            <w:tcW w:w="3085" w:type="dxa"/>
+              <w:t>More value for the price</w:t>
+            </w:r>
+          </w:p>
+        </w:tc>
+        <w:tc>
+          <w:tcPr>
+            <w:tcW w:w="555" w:type="dxa"/>
+          </w:tcPr>
+          <w:p>
+            <w:pPr>
+              <w:jc w:val="center"/>
+            </w:pPr>
+            <w:r>
+              <w:t>1</w:t>
+            </w:r>
+          </w:p>
+        </w:tc>
+      </w:tr>
+      <w:tr>
+        <w:trPr>
+          <w:trHeight w:val="360"/>
+        </w:trPr>
+        <w:tc>
+          <w:tcPr>
+            <w:tcW w:w="4248" w:type="dxa"/>
+            <w:gridSpan w:val="2"/>
+            <w:vAlign w:val="bottom"/>
           </w:tcPr>
           <w:p>
             <w:pPr>
               <w:jc w:val="left"/>
             </w:pPr>
             <w:r>
-              <w:t>More value for the price</w:t>
-            </w:r>
-          </w:p>
-        </w:tc>
-        <w:tc>
-          <w:tcPr>
-            <w:tcW w:w="550" w:type="dxa"/>
+              <w:rPr>
+                <w:b/>
+                <w:bCs/>
+              </w:rPr>
+              <w:t>Total score:</w:t>
+            </w:r>
+          </w:p>
+        </w:tc>
+        <w:tc>
+          <w:tcPr>
+            <w:tcW w:w="567" w:type="dxa"/>
+            <w:vAlign w:val="bottom"/>
           </w:tcPr>
           <w:p>
             <w:pPr>
               <w:jc w:val="center"/>
             </w:pPr>
             <w:r>
-              <w:t>1</w:t>
+              <w:rPr>
+                <w:b/>
+                <w:bCs/>
+              </w:rPr>
+              <w:t>7</w:t>
+            </w:r>
+          </w:p>
+        </w:tc>
+        <w:tc>
+          <w:tcPr>
+            <w:tcW w:w="3260" w:type="dxa"/>
+            <w:vAlign w:val="bottom"/>
+          </w:tcPr>
+          <w:p>
+            <w:pPr>
+              <w:jc w:val="center"/>
+            </w:pPr>
+          </w:p>
+        </w:tc>
+        <w:tc>
+          <w:tcPr>
+            <w:tcW w:w="555" w:type="dxa"/>
+            <w:vAlign w:val="bottom"/>
+          </w:tcPr>
+          <w:p>
+            <w:pPr>
+              <w:jc w:val="center"/>
+            </w:pPr>
+            <w:r>
+              <w:rPr>
+                <w:b/>
+                <w:bCs/>
+              </w:rPr>
+              <w:t>9</w:t>
             </w:r>
           </w:p>
         </w:tc>
       </w:tr>
     </w:tbl>
-    <w:p/>
     <w:p>
       <w:pPr>
-        <w:jc w:val="left"/>
-      </w:pPr>
-      <w:r>
-        <w:br w:type="page"/>
+        <w:pStyle w:val="Heading1"/>
+      </w:pPr>
+      <w:r>
+        <w:lastRenderedPageBreak/>
+        <w:t>Conclusion</w:t>
       </w:r>
     </w:p>
     <w:p>
-      <w:pPr>
-        <w:pStyle w:val="Heading1"/>
-      </w:pPr>
-      <w:r>
-        <w:lastRenderedPageBreak/>
-        <w:t>Conclusion</w:t>
+      <w:r>
+        <w:t>Some of the main features of Zenhub and Jira are the same or very similar. There are different types of “issues”, that can be customized</w:t>
+      </w:r>
+      <w:r>
+        <w:t xml:space="preserve">, </w:t>
+      </w:r>
+      <w:r>
+        <w:t>belong to an epic and a release.</w:t>
+      </w:r>
+      <w:r>
+        <w:t xml:space="preserve"> T</w:t>
+      </w:r>
+      <w:r>
+        <w:t xml:space="preserve">he issues can have labels that </w:t>
+      </w:r>
+      <w:r>
+        <w:t xml:space="preserve">can be used by the team in a creative way, like </w:t>
+      </w:r>
+      <w:r>
+        <w:t xml:space="preserve">help identify part of code that needs work or type of bug </w:t>
+      </w:r>
+      <w:r>
+        <w:t>it marks e</w:t>
+      </w:r>
+      <w:r>
+        <w:t>tc.</w:t>
+      </w:r>
+      <w:r>
+        <w:t xml:space="preserve"> Each sprint also produces the reports that help evaluate the workload.</w:t>
+      </w:r>
+      <w:r>
+        <w:t xml:space="preserve"> However, each software has their own perks and cons.</w:t>
       </w:r>
     </w:p>
     <w:p>
       <w:r>
-        <w:rPr>
-          <w:highlight w:val="yellow"/>
-        </w:rPr>
-        <w:t>What’s the verdict, which won the comparison and why? What will I do with this information?</w:t>
+        <w:t xml:space="preserve">Jira has </w:t>
+      </w:r>
+      <w:r>
+        <w:t>much more integrations, supports all mobile platforms and is considered to offer more features or value for its price. It has a</w:t>
+      </w:r>
+      <w:r>
+        <w:t>n upper hand</w:t>
+      </w:r>
+      <w:r>
+        <w:t xml:space="preserve"> on issue tracking </w:t>
+      </w:r>
+      <w:r>
+        <w:t>as it allows any type of issue to still be split into smaller tasks enabling collaboration and better work distribution.</w:t>
+      </w:r>
+      <w:r>
+        <w:t xml:space="preserve"> </w:t>
+      </w:r>
+      <w:r>
+        <w:t>Jira allow</w:t>
+      </w:r>
+      <w:r>
+        <w:t>s</w:t>
+      </w:r>
+      <w:r>
+        <w:t xml:space="preserve"> customization of filters and components</w:t>
+      </w:r>
+      <w:r>
+        <w:t xml:space="preserve"> and is favoured by </w:t>
+      </w:r>
+      <w:r>
+        <w:t>Twitter, Lyft, Reddit,</w:t>
+      </w:r>
+      <w:r>
+        <w:t xml:space="preserve"> </w:t>
+      </w:r>
+      <w:r>
+        <w:t>Pinterest</w:t>
+      </w:r>
+      <w:r>
+        <w:t xml:space="preserve"> and others</w:t>
+      </w:r>
+      <w:r>
+        <w:t xml:space="preserve">. Users can build their own functionality using </w:t>
+      </w:r>
+      <w:proofErr w:type="spellStart"/>
+      <w:r>
+        <w:t>JQL</w:t>
+      </w:r>
+      <w:proofErr w:type="spellEnd"/>
+      <w:r>
+        <w:t xml:space="preserve"> (</w:t>
+      </w:r>
+      <w:r>
+        <w:t>J</w:t>
+      </w:r>
+      <w:r>
+        <w:t xml:space="preserve">ira </w:t>
+      </w:r>
+      <w:r>
+        <w:t>Q</w:t>
+      </w:r>
+      <w:r>
+        <w:t xml:space="preserve">uery </w:t>
+      </w:r>
+      <w:r>
+        <w:t>L</w:t>
+      </w:r>
+      <w:r>
+        <w:t>anguage), which</w:t>
+      </w:r>
+      <w:r>
+        <w:t xml:space="preserve"> </w:t>
+      </w:r>
+      <w:r>
+        <w:t xml:space="preserve">is </w:t>
+      </w:r>
+      <w:r>
+        <w:t>both complex and useful.</w:t>
+      </w:r>
+      <w:r>
+        <w:t xml:space="preserve"> </w:t>
+      </w:r>
+      <w:r>
+        <w:t>This is one of the examples of a variety of options that Jira provides at the cost of complexity</w:t>
+      </w:r>
+      <w:r>
+        <w:t xml:space="preserve">, </w:t>
+      </w:r>
+      <w:r>
+        <w:t xml:space="preserve">and high entrance barrier. </w:t>
+      </w:r>
+      <w:r>
+        <w:t>Overall</w:t>
+      </w:r>
+      <w:r>
+        <w:t>,</w:t>
+      </w:r>
+      <w:r>
+        <w:t xml:space="preserve"> Jira has a much wider range of features, that can make it overwhelming to set up. However, once it is set up, </w:t>
+      </w:r>
+      <w:r>
+        <w:t>it will run almost autonomously.</w:t>
       </w:r>
     </w:p>
     <w:p>
       <w:r>
-        <w:t>Jira is a much older software in comparison to Zenhub</w:t>
-      </w:r>
-      <w:r>
-        <w:t>. It is part of a Atlassian group, founded in 2002, while Zenhub has only been established in 2014. N</w:t>
-      </w:r>
-      <w:r>
-        <w:t>aturally, there is much more user reviews available for the one that has been around longer.</w:t>
-      </w:r>
-      <w:r>
-        <w:t xml:space="preserve"> On the other </w:t>
-      </w:r>
-      <w:proofErr w:type="gramStart"/>
-      <w:r>
-        <w:t>hand</w:t>
-      </w:r>
-      <w:proofErr w:type="gramEnd"/>
-      <w:r>
-        <w:t xml:space="preserve"> Zenhub has more reviews from smaller businesses than Jira. </w:t>
+        <w:t>Zenhub is</w:t>
+      </w:r>
+      <w:r>
+        <w:t xml:space="preserve"> </w:t>
+      </w:r>
+      <w:r>
+        <w:t xml:space="preserve">mostly used </w:t>
+      </w:r>
+      <w:r>
+        <w:t xml:space="preserve">for software-driven startups and scaleups with </w:t>
+      </w:r>
+      <w:r>
+        <w:t>agile</w:t>
+      </w:r>
+      <w:r>
+        <w:t xml:space="preserve"> development teams</w:t>
+      </w:r>
+      <w:r>
+        <w:t>,</w:t>
+      </w:r>
+      <w:r>
+        <w:t xml:space="preserve"> as</w:t>
+      </w:r>
+      <w:r>
+        <w:t xml:space="preserve"> it offers a </w:t>
+      </w:r>
+      <w:r>
+        <w:t xml:space="preserve">rather straightforward </w:t>
+      </w:r>
+      <w:r>
+        <w:t>kanban board for tracking issues</w:t>
+      </w:r>
+      <w:r>
+        <w:t xml:space="preserve"> and is</w:t>
+      </w:r>
+      <w:r>
+        <w:t xml:space="preserve"> accessible </w:t>
+      </w:r>
+      <w:r>
+        <w:t>directly</w:t>
+      </w:r>
+      <w:r>
+        <w:t xml:space="preserve"> from the GitHub page</w:t>
+      </w:r>
+      <w:r>
+        <w:t xml:space="preserve">. It allows users to tie their </w:t>
+      </w:r>
+      <w:r>
+        <w:t xml:space="preserve">epics </w:t>
+      </w:r>
+      <w:r>
+        <w:t xml:space="preserve">with </w:t>
+      </w:r>
+      <w:r>
+        <w:t>other epics representing a bigger piece of work</w:t>
+      </w:r>
+      <w:r>
+        <w:t xml:space="preserve"> and </w:t>
+      </w:r>
+      <w:r>
+        <w:t xml:space="preserve">is the chosen project management tool of </w:t>
+      </w:r>
+      <w:r>
+        <w:t xml:space="preserve">Microsoft, Adobe, IBM, </w:t>
+      </w:r>
+      <w:proofErr w:type="spellStart"/>
+      <w:r>
+        <w:t>Redhat</w:t>
+      </w:r>
+      <w:proofErr w:type="spellEnd"/>
+      <w:r>
+        <w:t xml:space="preserve"> etc</w:t>
+      </w:r>
+      <w:r>
+        <w:t xml:space="preserve">. </w:t>
+      </w:r>
+      <w:r>
+        <w:t>Overall,</w:t>
+      </w:r>
+      <w:r>
+        <w:t xml:space="preserve"> </w:t>
+      </w:r>
+      <w:r>
+        <w:t xml:space="preserve">Zenhub </w:t>
+      </w:r>
+      <w:r>
+        <w:t>offers all core management tool features in one place: code, agile wall and documentation (to use Jira documentation a third-party app is required that is not free).</w:t>
+      </w:r>
+      <w:r>
+        <w:t xml:space="preserve"> </w:t>
+      </w:r>
+      <w:r>
+        <w:t xml:space="preserve">Its weak points are </w:t>
+      </w:r>
+      <w:r>
+        <w:t>much less reporting and charting options to use for reflection and improvement</w:t>
+      </w:r>
+      <w:r>
+        <w:t xml:space="preserve"> on previous sprints, and low integrations count</w:t>
+      </w:r>
+      <w:r>
+        <w:t>.</w:t>
+      </w:r>
+      <w:r>
+        <w:t xml:space="preserve"> However, as the Zenhub grows this will probably become an issue of the past</w:t>
+      </w:r>
+      <w:r>
+        <w:t xml:space="preserve">. </w:t>
       </w:r>
     </w:p>
     <w:p>
       <w:r>
-        <w:t>Jira works great integrated with other Atlassian tools, however, Zenhub is a natural choice for GitHub projects</w:t>
-      </w:r>
-      <w:r>
-        <w:t xml:space="preserve">. </w:t>
-      </w:r>
-    </w:p>
-    <w:p>
-      <w:r>
-        <w:t>Overall Jira has a much wider range of features, that can make it overwhelming to set up. However, once it is set up, it continues on autopilot.</w:t>
-      </w:r>
-    </w:p>
-    <w:p>
-      <w:r>
-        <w:t>Zenhub is</w:t>
-      </w:r>
-      <w:r>
-        <w:t xml:space="preserve"> </w:t>
-      </w:r>
-      <w:r>
-        <w:t>perfect</w:t>
-      </w:r>
-      <w:r>
-        <w:t xml:space="preserve"> for software-driven startups and scaleups with </w:t>
-      </w:r>
-      <w:r>
-        <w:t>agile</w:t>
-      </w:r>
-      <w:r>
-        <w:t xml:space="preserve"> development teams</w:t>
+        <w:t>All in all</w:t>
       </w:r>
       <w:r>
         <w:t xml:space="preserve">, </w:t>
       </w:r>
       <w:r>
-        <w:t xml:space="preserve">it offers a kanban board for tracking issues, is accessible straight from the GitHub page, however, for agile teams, there is much less reporting and charting options to use for reflection </w:t>
-      </w:r>
-      <w:proofErr w:type="gramStart"/>
-      <w:r>
-        <w:t>and  improvement</w:t>
-      </w:r>
-      <w:proofErr w:type="gramEnd"/>
-      <w:r>
-        <w:t>.</w:t>
-      </w:r>
-    </w:p>
-    <w:p>
-      <w:r>
-        <w:t>Zenhub is good to start with, however as the projects grow in size and complexity, perhaps it would be wise to move towards Jira that can support the growth better.</w:t>
-      </w:r>
-    </w:p>
-    <w:p>
-      <w:r>
-        <w:t>Zenhub epics can go to other epics representing a bigger piece of work</w:t>
-      </w:r>
-    </w:p>
-    <w:p/>
-    <w:p>
+        <w:t xml:space="preserve">Jira is good for long term agile projects offering great </w:t>
+      </w:r>
+      <w:r>
+        <w:t xml:space="preserve">granularity </w:t>
+      </w:r>
+      <w:r>
+        <w:t>in tracking issues.</w:t>
+      </w:r>
+      <w:r>
+        <w:t xml:space="preserve"> It </w:t>
+      </w:r>
+      <w:r>
+        <w:t>works best integrated with other Atlassian tools as it is part of a larger suite, however, Zenhub is considered a natural choice for GitHub projects</w:t>
+      </w:r>
+      <w:r>
+        <w:t xml:space="preserve"> as this o</w:t>
+      </w:r>
+      <w:r>
+        <w:t xml:space="preserve">ffers great convenience for Github users. </w:t>
+      </w:r>
+      <w:r>
+        <w:t xml:space="preserve">Zenhub is good to start with, </w:t>
+      </w:r>
+      <w:r>
+        <w:t xml:space="preserve">but </w:t>
+      </w:r>
+      <w:r>
+        <w:t>as the projects grow in size and complexity, perhaps it would be wise to move towards Jira that can support the growth better.</w:t>
+      </w:r>
       <w:r>
         <w:br w:type="page"/>
       </w:r>
@@ -1863,7 +2265,7 @@
         <v:path o:extrusionok="f" gradientshapeok="t" o:connecttype="rect"/>
         <o:lock v:ext="edit" aspectratio="t"/>
       </v:shapetype>
-      <v:shape id="_x0000_i1061" type="#_x0000_t75" alt="Jira Logo PNG vector in SVG, PDF, AI, CDR format" style="width:649.6pt;height:487.6pt;visibility:visible;mso-wrap-style:square" o:bullet="t">
+      <v:shape id="_x0000_i1051" type="#_x0000_t75" alt="Jira Logo PNG vector in SVG, PDF, AI, CDR format" style="width:649.5pt;height:487.5pt;visibility:visible;mso-wrap-style:square" o:bullet="t">
         <v:imagedata r:id="rId1" o:title="Jira Logo PNG vector in SVG, PDF, AI, CDR format"/>
       </v:shape>
     </w:pict>

</xml_diff>